<commit_message>
Update to succession library v7.  Other minor cleanup.
</commit_message>
<xml_diff>
--- a/docs/LANDIS-II Age-Only Succession v5.0 User Guide.docx
+++ b/docs/LANDIS-II Age-Only Succession v5.0 User Guide.docx
@@ -10,39 +10,19 @@
       <w:r>
         <w:t xml:space="preserve">LANDIS-II </w:t>
       </w:r>
-      <w:r>
-        <w:fldChar w:fldCharType="begin"/>
-      </w:r>
-      <w:r>
-        <w:instrText xml:space="preserve"> DOCPROPERTY  "Extension Name"  \* MERGEFORMAT </w:instrText>
-      </w:r>
-      <w:r>
-        <w:fldChar w:fldCharType="separate"/>
-      </w:r>
-      <w:r>
-        <w:t>Age-Only Succession</w:t>
-      </w:r>
-      <w:r>
-        <w:fldChar w:fldCharType="end"/>
-      </w:r>
+      <w:fldSimple w:instr=" DOCPROPERTY  &quot;Extension Name&quot;  \* MERGEFORMAT ">
+        <w:r>
+          <w:t>Age-Only Succession</w:t>
+        </w:r>
+      </w:fldSimple>
       <w:r>
         <w:t xml:space="preserve"> v</w:t>
       </w:r>
-      <w:r>
-        <w:fldChar w:fldCharType="begin"/>
-      </w:r>
-      <w:r>
-        <w:instrText xml:space="preserve"> DOCPROPERTY  "Extension Version"  \* MERGEFORMAT </w:instrText>
-      </w:r>
-      <w:r>
-        <w:fldChar w:fldCharType="separate"/>
-      </w:r>
-      <w:r>
-        <w:t>5.0</w:t>
-      </w:r>
-      <w:r>
-        <w:fldChar w:fldCharType="end"/>
-      </w:r>
+      <w:fldSimple w:instr=" DOCPROPERTY  &quot;Extension Version&quot;  \* MERGEFORMAT ">
+        <w:r>
+          <w:t>5.0</w:t>
+        </w:r>
+      </w:fldSimple>
       <w:r>
         <w:t xml:space="preserve"> </w:t>
       </w:r>
@@ -190,7 +170,7 @@
       <w:r>
         <w:fldChar w:fldCharType="separate"/>
       </w:r>
-      <w:hyperlink w:anchor="_Toc520712210" w:history="1">
+      <w:hyperlink w:anchor="_Toc4403332" w:history="1">
         <w:r>
           <w:rPr>
             <w:rStyle w:val="Hyperlink"/>
@@ -236,7 +216,7 @@
             <w:noProof/>
             <w:webHidden/>
           </w:rPr>
-          <w:instrText xml:space="preserve"> PAGEREF _Toc520712210 \h </w:instrText>
+          <w:instrText xml:space="preserve"> PAGEREF _Toc4403332 \h </w:instrText>
         </w:r>
         <w:r>
           <w:rPr>
@@ -277,7 +257,7 @@
           <w:szCs w:val="22"/>
         </w:rPr>
       </w:pPr>
-      <w:hyperlink w:anchor="_Toc520712211" w:history="1">
+      <w:hyperlink w:anchor="_Toc4403333" w:history="1">
         <w:r>
           <w:rPr>
             <w:rStyle w:val="Hyperlink"/>
@@ -320,7 +300,7 @@
             <w:noProof/>
             <w:webHidden/>
           </w:rPr>
-          <w:instrText xml:space="preserve"> PAGEREF _Toc520712211 \h </w:instrText>
+          <w:instrText xml:space="preserve"> PAGEREF _Toc4403333 \h </w:instrText>
         </w:r>
         <w:r>
           <w:rPr>
@@ -361,7 +341,7 @@
           <w:szCs w:val="22"/>
         </w:rPr>
       </w:pPr>
-      <w:hyperlink w:anchor="_Toc520712212" w:history="1">
+      <w:hyperlink w:anchor="_Toc4403334" w:history="1">
         <w:r>
           <w:rPr>
             <w:rStyle w:val="Hyperlink"/>
@@ -404,7 +384,7 @@
             <w:noProof/>
             <w:webHidden/>
           </w:rPr>
-          <w:instrText xml:space="preserve"> PAGEREF _Toc520712212 \h </w:instrText>
+          <w:instrText xml:space="preserve"> PAGEREF _Toc4403334 \h </w:instrText>
         </w:r>
         <w:r>
           <w:rPr>
@@ -445,7 +425,7 @@
           <w:szCs w:val="22"/>
         </w:rPr>
       </w:pPr>
-      <w:hyperlink w:anchor="_Toc520712213" w:history="1">
+      <w:hyperlink w:anchor="_Toc4403335" w:history="1">
         <w:r>
           <w:rPr>
             <w:rStyle w:val="Hyperlink"/>
@@ -488,7 +468,7 @@
             <w:noProof/>
             <w:webHidden/>
           </w:rPr>
-          <w:instrText xml:space="preserve"> PAGEREF _Toc520712213 \h </w:instrText>
+          <w:instrText xml:space="preserve"> PAGEREF _Toc4403335 \h </w:instrText>
         </w:r>
         <w:r>
           <w:rPr>
@@ -529,7 +509,7 @@
           <w:szCs w:val="22"/>
         </w:rPr>
       </w:pPr>
-      <w:hyperlink w:anchor="_Toc520712214" w:history="1">
+      <w:hyperlink w:anchor="_Toc4403336" w:history="1">
         <w:r>
           <w:rPr>
             <w:rStyle w:val="Hyperlink"/>
@@ -572,7 +552,7 @@
             <w:noProof/>
             <w:webHidden/>
           </w:rPr>
-          <w:instrText xml:space="preserve"> PAGEREF _Toc520712214 \h </w:instrText>
+          <w:instrText xml:space="preserve"> PAGEREF _Toc4403336 \h </w:instrText>
         </w:r>
         <w:r>
           <w:rPr>
@@ -613,7 +593,7 @@
           <w:szCs w:val="22"/>
         </w:rPr>
       </w:pPr>
-      <w:hyperlink w:anchor="_Toc520712215" w:history="1">
+      <w:hyperlink w:anchor="_Toc4403337" w:history="1">
         <w:r>
           <w:rPr>
             <w:rStyle w:val="Hyperlink"/>
@@ -656,7 +636,7 @@
             <w:noProof/>
             <w:webHidden/>
           </w:rPr>
-          <w:instrText xml:space="preserve"> PAGEREF _Toc520712215 \h </w:instrText>
+          <w:instrText xml:space="preserve"> PAGEREF _Toc4403337 \h </w:instrText>
         </w:r>
         <w:r>
           <w:rPr>
@@ -697,7 +677,7 @@
           <w:szCs w:val="22"/>
         </w:rPr>
       </w:pPr>
-      <w:hyperlink w:anchor="_Toc520712216" w:history="1">
+      <w:hyperlink w:anchor="_Toc4403338" w:history="1">
         <w:r>
           <w:rPr>
             <w:rStyle w:val="Hyperlink"/>
@@ -740,7 +720,7 @@
             <w:noProof/>
             <w:webHidden/>
           </w:rPr>
-          <w:instrText xml:space="preserve"> PAGEREF _Toc520712216 \h </w:instrText>
+          <w:instrText xml:space="preserve"> PAGEREF _Toc4403338 \h </w:instrText>
         </w:r>
         <w:r>
           <w:rPr>
@@ -783,7 +763,7 @@
           <w:szCs w:val="22"/>
         </w:rPr>
       </w:pPr>
-      <w:hyperlink w:anchor="_Toc520712217" w:history="1">
+      <w:hyperlink w:anchor="_Toc4403339" w:history="1">
         <w:r>
           <w:rPr>
             <w:rStyle w:val="Hyperlink"/>
@@ -807,7 +787,7 @@
             <w:rStyle w:val="Hyperlink"/>
             <w:noProof/>
           </w:rPr>
-          <w:t>Version 5.0 (August 2018)</w:t>
+          <w:t>Version 5.1 (March 2019)</w:t>
         </w:r>
         <w:r>
           <w:rPr>
@@ -828,7 +808,7 @@
             <w:noProof/>
             <w:webHidden/>
           </w:rPr>
-          <w:instrText xml:space="preserve"> PAGEREF _Toc520712217 \h </w:instrText>
+          <w:instrText xml:space="preserve"> PAGEREF _Toc4403339 \h </w:instrText>
         </w:r>
         <w:r>
           <w:rPr>
@@ -871,7 +851,7 @@
           <w:szCs w:val="22"/>
         </w:rPr>
       </w:pPr>
-      <w:hyperlink w:anchor="_Toc520712218" w:history="1">
+      <w:hyperlink w:anchor="_Toc4403340" w:history="1">
         <w:r>
           <w:rPr>
             <w:rStyle w:val="Hyperlink"/>
@@ -895,7 +875,7 @@
             <w:rStyle w:val="Hyperlink"/>
             <w:noProof/>
           </w:rPr>
-          <w:t>Version 4.1 (May 2015)</w:t>
+          <w:t>Version 5.0 (August 2018)</w:t>
         </w:r>
         <w:r>
           <w:rPr>
@@ -916,7 +896,7 @@
             <w:noProof/>
             <w:webHidden/>
           </w:rPr>
-          <w:instrText xml:space="preserve"> PAGEREF _Toc520712218 \h </w:instrText>
+          <w:instrText xml:space="preserve"> PAGEREF _Toc4403340 \h </w:instrText>
         </w:r>
         <w:r>
           <w:rPr>
@@ -959,7 +939,7 @@
           <w:szCs w:val="22"/>
         </w:rPr>
       </w:pPr>
-      <w:hyperlink w:anchor="_Toc520712219" w:history="1">
+      <w:hyperlink w:anchor="_Toc4403341" w:history="1">
         <w:r>
           <w:rPr>
             <w:rStyle w:val="Hyperlink"/>
@@ -983,7 +963,7 @@
             <w:rStyle w:val="Hyperlink"/>
             <w:noProof/>
           </w:rPr>
-          <w:t>Version 4.0 (July 2014)</w:t>
+          <w:t>Version 4.1 (May 2015)</w:t>
         </w:r>
         <w:r>
           <w:rPr>
@@ -1004,7 +984,7 @@
             <w:noProof/>
             <w:webHidden/>
           </w:rPr>
-          <w:instrText xml:space="preserve"> PAGEREF _Toc520712219 \h </w:instrText>
+          <w:instrText xml:space="preserve"> PAGEREF _Toc4403341 \h </w:instrText>
         </w:r>
         <w:r>
           <w:rPr>
@@ -1024,7 +1004,7 @@
             <w:noProof/>
             <w:webHidden/>
           </w:rPr>
-          <w:t>4</w:t>
+          <w:t>3</w:t>
         </w:r>
         <w:r>
           <w:rPr>
@@ -1047,7 +1027,7 @@
           <w:szCs w:val="22"/>
         </w:rPr>
       </w:pPr>
-      <w:hyperlink w:anchor="_Toc520712220" w:history="1">
+      <w:hyperlink w:anchor="_Toc4403342" w:history="1">
         <w:r>
           <w:rPr>
             <w:rStyle w:val="Hyperlink"/>
@@ -1071,7 +1051,7 @@
             <w:rStyle w:val="Hyperlink"/>
             <w:noProof/>
           </w:rPr>
-          <w:t>Version 3.0</w:t>
+          <w:t>Version 4.0 (July 2014)</w:t>
         </w:r>
         <w:r>
           <w:rPr>
@@ -1092,7 +1072,7 @@
             <w:noProof/>
             <w:webHidden/>
           </w:rPr>
-          <w:instrText xml:space="preserve"> PAGEREF _Toc520712220 \h </w:instrText>
+          <w:instrText xml:space="preserve"> PAGEREF _Toc4403342 \h </w:instrText>
         </w:r>
         <w:r>
           <w:rPr>
@@ -1135,7 +1115,7 @@
           <w:szCs w:val="22"/>
         </w:rPr>
       </w:pPr>
-      <w:hyperlink w:anchor="_Toc520712221" w:history="1">
+      <w:hyperlink w:anchor="_Toc4403343" w:history="1">
         <w:r>
           <w:rPr>
             <w:rStyle w:val="Hyperlink"/>
@@ -1159,7 +1139,7 @@
             <w:rStyle w:val="Hyperlink"/>
             <w:noProof/>
           </w:rPr>
-          <w:t>Version 2.0</w:t>
+          <w:t>Version 3.0</w:t>
         </w:r>
         <w:r>
           <w:rPr>
@@ -1180,7 +1160,7 @@
             <w:noProof/>
             <w:webHidden/>
           </w:rPr>
-          <w:instrText xml:space="preserve"> PAGEREF _Toc520712221 \h </w:instrText>
+          <w:instrText xml:space="preserve"> PAGEREF _Toc4403343 \h </w:instrText>
         </w:r>
         <w:r>
           <w:rPr>
@@ -1223,7 +1203,7 @@
           <w:szCs w:val="22"/>
         </w:rPr>
       </w:pPr>
-      <w:hyperlink w:anchor="_Toc520712222" w:history="1">
+      <w:hyperlink w:anchor="_Toc4403344" w:history="1">
         <w:r>
           <w:rPr>
             <w:rStyle w:val="Hyperlink"/>
@@ -1247,7 +1227,7 @@
             <w:rStyle w:val="Hyperlink"/>
             <w:noProof/>
           </w:rPr>
-          <w:t>Version 1.3 (July 2008)</w:t>
+          <w:t>Version 2.0</w:t>
         </w:r>
         <w:r>
           <w:rPr>
@@ -1268,7 +1248,7 @@
             <w:noProof/>
             <w:webHidden/>
           </w:rPr>
-          <w:instrText xml:space="preserve"> PAGEREF _Toc520712222 \h </w:instrText>
+          <w:instrText xml:space="preserve"> PAGEREF _Toc4403344 \h </w:instrText>
         </w:r>
         <w:r>
           <w:rPr>
@@ -1311,7 +1291,7 @@
           <w:szCs w:val="22"/>
         </w:rPr>
       </w:pPr>
-      <w:hyperlink w:anchor="_Toc520712223" w:history="1">
+      <w:hyperlink w:anchor="_Toc4403345" w:history="1">
         <w:r>
           <w:rPr>
             <w:rStyle w:val="Hyperlink"/>
@@ -1335,7 +1315,7 @@
             <w:rStyle w:val="Hyperlink"/>
             <w:noProof/>
           </w:rPr>
-          <w:t>Version 1.2</w:t>
+          <w:t>Version 1.3 (July 2008)</w:t>
         </w:r>
         <w:r>
           <w:rPr>
@@ -1356,7 +1336,7 @@
             <w:noProof/>
             <w:webHidden/>
           </w:rPr>
-          <w:instrText xml:space="preserve"> PAGEREF _Toc520712223 \h </w:instrText>
+          <w:instrText xml:space="preserve"> PAGEREF _Toc4403345 \h </w:instrText>
         </w:r>
         <w:r>
           <w:rPr>
@@ -1399,7 +1379,7 @@
           <w:szCs w:val="22"/>
         </w:rPr>
       </w:pPr>
-      <w:hyperlink w:anchor="_Toc520712224" w:history="1">
+      <w:hyperlink w:anchor="_Toc4403346" w:history="1">
         <w:r>
           <w:rPr>
             <w:rStyle w:val="Hyperlink"/>
@@ -1423,7 +1403,7 @@
             <w:rStyle w:val="Hyperlink"/>
             <w:noProof/>
           </w:rPr>
-          <w:t>Version 1.1</w:t>
+          <w:t>Version 1.2</w:t>
         </w:r>
         <w:r>
           <w:rPr>
@@ -1444,7 +1424,7 @@
             <w:noProof/>
             <w:webHidden/>
           </w:rPr>
-          <w:instrText xml:space="preserve"> PAGEREF _Toc520712224 \h </w:instrText>
+          <w:instrText xml:space="preserve"> PAGEREF _Toc4403346 \h </w:instrText>
         </w:r>
         <w:r>
           <w:rPr>
@@ -1465,90 +1445,6 @@
             <w:webHidden/>
           </w:rPr>
           <w:t>4</w:t>
-        </w:r>
-        <w:r>
-          <w:rPr>
-            <w:noProof/>
-            <w:webHidden/>
-          </w:rPr>
-          <w:fldChar w:fldCharType="end"/>
-        </w:r>
-      </w:hyperlink>
-    </w:p>
-    <w:p>
-      <w:pPr>
-        <w:pStyle w:val="TOC2"/>
-        <w:rPr>
-          <w:rFonts w:eastAsiaTheme="minorEastAsia"/>
-          <w:noProof/>
-          <w:sz w:val="22"/>
-          <w:szCs w:val="22"/>
-        </w:rPr>
-      </w:pPr>
-      <w:hyperlink w:anchor="_Toc520712225" w:history="1">
-        <w:r>
-          <w:rPr>
-            <w:rStyle w:val="Hyperlink"/>
-            <w:noProof/>
-          </w:rPr>
-          <w:t>1.5</w:t>
-        </w:r>
-        <w:r>
-          <w:rPr>
-            <w:rFonts w:eastAsiaTheme="minorEastAsia"/>
-            <w:noProof/>
-            <w:sz w:val="22"/>
-            <w:szCs w:val="22"/>
-          </w:rPr>
-          <w:tab/>
-        </w:r>
-        <w:r>
-          <w:rPr>
-            <w:rStyle w:val="Hyperlink"/>
-            <w:noProof/>
-          </w:rPr>
-          <w:t>Minor Releases</w:t>
-        </w:r>
-        <w:r>
-          <w:rPr>
-            <w:noProof/>
-            <w:webHidden/>
-          </w:rPr>
-          <w:tab/>
-        </w:r>
-        <w:r>
-          <w:rPr>
-            <w:noProof/>
-            <w:webHidden/>
-          </w:rPr>
-          <w:fldChar w:fldCharType="begin"/>
-        </w:r>
-        <w:r>
-          <w:rPr>
-            <w:noProof/>
-            <w:webHidden/>
-          </w:rPr>
-          <w:instrText xml:space="preserve"> PAGEREF _Toc520712225 \h </w:instrText>
-        </w:r>
-        <w:r>
-          <w:rPr>
-            <w:noProof/>
-            <w:webHidden/>
-          </w:rPr>
-        </w:r>
-        <w:r>
-          <w:rPr>
-            <w:noProof/>
-            <w:webHidden/>
-          </w:rPr>
-          <w:fldChar w:fldCharType="separate"/>
-        </w:r>
-        <w:r>
-          <w:rPr>
-            <w:noProof/>
-            <w:webHidden/>
-          </w:rPr>
-          <w:t>5</w:t>
         </w:r>
         <w:r>
           <w:rPr>
@@ -1571,13 +1467,13 @@
           <w:szCs w:val="22"/>
         </w:rPr>
       </w:pPr>
-      <w:hyperlink w:anchor="_Toc520712226" w:history="1">
+      <w:hyperlink w:anchor="_Toc4403347" w:history="1">
         <w:r>
           <w:rPr>
             <w:rStyle w:val="Hyperlink"/>
             <w:noProof/>
           </w:rPr>
-          <w:t>1.5.1</w:t>
+          <w:t>1.4.9</w:t>
         </w:r>
         <w:r>
           <w:rPr>
@@ -1595,7 +1491,7 @@
             <w:rStyle w:val="Hyperlink"/>
             <w:noProof/>
           </w:rPr>
-          <w:t>Version 4.1.3 (October 2017)</w:t>
+          <w:t>Version 1.1</w:t>
         </w:r>
         <w:r>
           <w:rPr>
@@ -1616,7 +1512,91 @@
             <w:noProof/>
             <w:webHidden/>
           </w:rPr>
-          <w:instrText xml:space="preserve"> PAGEREF _Toc520712226 \h </w:instrText>
+          <w:instrText xml:space="preserve"> PAGEREF _Toc4403347 \h </w:instrText>
+        </w:r>
+        <w:r>
+          <w:rPr>
+            <w:noProof/>
+            <w:webHidden/>
+          </w:rPr>
+        </w:r>
+        <w:r>
+          <w:rPr>
+            <w:noProof/>
+            <w:webHidden/>
+          </w:rPr>
+          <w:fldChar w:fldCharType="separate"/>
+        </w:r>
+        <w:r>
+          <w:rPr>
+            <w:noProof/>
+            <w:webHidden/>
+          </w:rPr>
+          <w:t>4</w:t>
+        </w:r>
+        <w:r>
+          <w:rPr>
+            <w:noProof/>
+            <w:webHidden/>
+          </w:rPr>
+          <w:fldChar w:fldCharType="end"/>
+        </w:r>
+      </w:hyperlink>
+    </w:p>
+    <w:p>
+      <w:pPr>
+        <w:pStyle w:val="TOC2"/>
+        <w:rPr>
+          <w:rFonts w:eastAsiaTheme="minorEastAsia"/>
+          <w:noProof/>
+          <w:sz w:val="22"/>
+          <w:szCs w:val="22"/>
+        </w:rPr>
+      </w:pPr>
+      <w:hyperlink w:anchor="_Toc4403348" w:history="1">
+        <w:r>
+          <w:rPr>
+            <w:rStyle w:val="Hyperlink"/>
+            <w:noProof/>
+          </w:rPr>
+          <w:t>1.5</w:t>
+        </w:r>
+        <w:r>
+          <w:rPr>
+            <w:rFonts w:eastAsiaTheme="minorEastAsia"/>
+            <w:noProof/>
+            <w:sz w:val="22"/>
+            <w:szCs w:val="22"/>
+          </w:rPr>
+          <w:tab/>
+        </w:r>
+        <w:r>
+          <w:rPr>
+            <w:rStyle w:val="Hyperlink"/>
+            <w:noProof/>
+          </w:rPr>
+          <w:t>Minor Releases</w:t>
+        </w:r>
+        <w:r>
+          <w:rPr>
+            <w:noProof/>
+            <w:webHidden/>
+          </w:rPr>
+          <w:tab/>
+        </w:r>
+        <w:r>
+          <w:rPr>
+            <w:noProof/>
+            <w:webHidden/>
+          </w:rPr>
+          <w:fldChar w:fldCharType="begin"/>
+        </w:r>
+        <w:r>
+          <w:rPr>
+            <w:noProof/>
+            <w:webHidden/>
+          </w:rPr>
+          <w:instrText xml:space="preserve"> PAGEREF _Toc4403348 \h </w:instrText>
         </w:r>
         <w:r>
           <w:rPr>
@@ -1659,13 +1639,13 @@
           <w:szCs w:val="22"/>
         </w:rPr>
       </w:pPr>
-      <w:hyperlink w:anchor="_Toc520712227" w:history="1">
+      <w:hyperlink w:anchor="_Toc4403349" w:history="1">
         <w:r>
           <w:rPr>
             <w:rStyle w:val="Hyperlink"/>
             <w:noProof/>
           </w:rPr>
-          <w:t>1.5.2</w:t>
+          <w:t>1.5.1</w:t>
         </w:r>
         <w:r>
           <w:rPr>
@@ -1683,6 +1663,94 @@
             <w:rStyle w:val="Hyperlink"/>
             <w:noProof/>
           </w:rPr>
+          <w:t>Version 4.1.3 (October 2017)</w:t>
+        </w:r>
+        <w:r>
+          <w:rPr>
+            <w:noProof/>
+            <w:webHidden/>
+          </w:rPr>
+          <w:tab/>
+        </w:r>
+        <w:r>
+          <w:rPr>
+            <w:noProof/>
+            <w:webHidden/>
+          </w:rPr>
+          <w:fldChar w:fldCharType="begin"/>
+        </w:r>
+        <w:r>
+          <w:rPr>
+            <w:noProof/>
+            <w:webHidden/>
+          </w:rPr>
+          <w:instrText xml:space="preserve"> PAGEREF _Toc4403349 \h </w:instrText>
+        </w:r>
+        <w:r>
+          <w:rPr>
+            <w:noProof/>
+            <w:webHidden/>
+          </w:rPr>
+        </w:r>
+        <w:r>
+          <w:rPr>
+            <w:noProof/>
+            <w:webHidden/>
+          </w:rPr>
+          <w:fldChar w:fldCharType="separate"/>
+        </w:r>
+        <w:r>
+          <w:rPr>
+            <w:noProof/>
+            <w:webHidden/>
+          </w:rPr>
+          <w:t>5</w:t>
+        </w:r>
+        <w:r>
+          <w:rPr>
+            <w:noProof/>
+            <w:webHidden/>
+          </w:rPr>
+          <w:fldChar w:fldCharType="end"/>
+        </w:r>
+      </w:hyperlink>
+    </w:p>
+    <w:p>
+      <w:pPr>
+        <w:pStyle w:val="TOC3"/>
+        <w:rPr>
+          <w:rFonts w:eastAsiaTheme="minorEastAsia"/>
+          <w:i w:val="0"/>
+          <w:iCs w:val="0"/>
+          <w:noProof/>
+          <w:sz w:val="22"/>
+          <w:szCs w:val="22"/>
+        </w:rPr>
+      </w:pPr>
+      <w:hyperlink w:anchor="_Toc4403350" w:history="1">
+        <w:r>
+          <w:rPr>
+            <w:rStyle w:val="Hyperlink"/>
+            <w:noProof/>
+          </w:rPr>
+          <w:t>1.5.2</w:t>
+        </w:r>
+        <w:r>
+          <w:rPr>
+            <w:rFonts w:eastAsiaTheme="minorEastAsia"/>
+            <w:i w:val="0"/>
+            <w:iCs w:val="0"/>
+            <w:noProof/>
+            <w:sz w:val="22"/>
+            <w:szCs w:val="22"/>
+          </w:rPr>
+          <w:tab/>
+        </w:r>
+        <w:r>
+          <w:rPr>
+            <w:rStyle w:val="Hyperlink"/>
+            <w:noProof/>
+          </w:rPr>
           <w:t>Version 4.1.1 (June 2017)</w:t>
         </w:r>
         <w:r>
@@ -1704,7 +1772,7 @@
             <w:noProof/>
             <w:webHidden/>
           </w:rPr>
-          <w:instrText xml:space="preserve"> PAGEREF _Toc520712227 \h </w:instrText>
+          <w:instrText xml:space="preserve"> PAGEREF _Toc4403350 \h </w:instrText>
         </w:r>
         <w:r>
           <w:rPr>
@@ -1745,7 +1813,7 @@
           <w:szCs w:val="22"/>
         </w:rPr>
       </w:pPr>
-      <w:hyperlink w:anchor="_Toc520712228" w:history="1">
+      <w:hyperlink w:anchor="_Toc4403351" w:history="1">
         <w:r>
           <w:rPr>
             <w:rStyle w:val="Hyperlink"/>
@@ -1788,7 +1856,7 @@
             <w:noProof/>
             <w:webHidden/>
           </w:rPr>
-          <w:instrText xml:space="preserve"> PAGEREF _Toc520712228 \h </w:instrText>
+          <w:instrText xml:space="preserve"> PAGEREF _Toc4403351 \h </w:instrText>
         </w:r>
         <w:r>
           <w:rPr>
@@ -1829,7 +1897,7 @@
           <w:szCs w:val="22"/>
         </w:rPr>
       </w:pPr>
-      <w:hyperlink w:anchor="_Toc520712229" w:history="1">
+      <w:hyperlink w:anchor="_Toc4403352" w:history="1">
         <w:r>
           <w:rPr>
             <w:rStyle w:val="Hyperlink"/>
@@ -1872,7 +1940,7 @@
             <w:noProof/>
             <w:webHidden/>
           </w:rPr>
-          <w:instrText xml:space="preserve"> PAGEREF _Toc520712229 \h </w:instrText>
+          <w:instrText xml:space="preserve"> PAGEREF _Toc4403352 \h </w:instrText>
         </w:r>
         <w:r>
           <w:rPr>
@@ -1920,7 +1988,7 @@
           <w:szCs w:val="22"/>
         </w:rPr>
       </w:pPr>
-      <w:hyperlink w:anchor="_Toc520712230" w:history="1">
+      <w:hyperlink w:anchor="_Toc4403353" w:history="1">
         <w:r>
           <w:rPr>
             <w:rStyle w:val="Hyperlink"/>
@@ -1966,7 +2034,7 @@
             <w:noProof/>
             <w:webHidden/>
           </w:rPr>
-          <w:instrText xml:space="preserve"> PAGEREF _Toc520712230 \h </w:instrText>
+          <w:instrText xml:space="preserve"> PAGEREF _Toc4403353 \h </w:instrText>
         </w:r>
         <w:r>
           <w:rPr>
@@ -2007,7 +2075,7 @@
           <w:szCs w:val="22"/>
         </w:rPr>
       </w:pPr>
-      <w:hyperlink w:anchor="_Toc520712231" w:history="1">
+      <w:hyperlink w:anchor="_Toc4403354" w:history="1">
         <w:r>
           <w:rPr>
             <w:rStyle w:val="Hyperlink"/>
@@ -2050,7 +2118,7 @@
             <w:noProof/>
             <w:webHidden/>
           </w:rPr>
-          <w:instrText xml:space="preserve"> PAGEREF _Toc520712231 \h </w:instrText>
+          <w:instrText xml:space="preserve"> PAGEREF _Toc4403354 \h </w:instrText>
         </w:r>
         <w:r>
           <w:rPr>
@@ -2091,7 +2159,7 @@
           <w:szCs w:val="22"/>
         </w:rPr>
       </w:pPr>
-      <w:hyperlink w:anchor="_Toc520712232" w:history="1">
+      <w:hyperlink w:anchor="_Toc4403355" w:history="1">
         <w:r>
           <w:rPr>
             <w:rStyle w:val="Hyperlink"/>
@@ -2134,7 +2202,7 @@
             <w:noProof/>
             <w:webHidden/>
           </w:rPr>
-          <w:instrText xml:space="preserve"> PAGEREF _Toc520712232 \h </w:instrText>
+          <w:instrText xml:space="preserve"> PAGEREF _Toc4403355 \h </w:instrText>
         </w:r>
         <w:r>
           <w:rPr>
@@ -2175,7 +2243,7 @@
           <w:szCs w:val="22"/>
         </w:rPr>
       </w:pPr>
-      <w:hyperlink w:anchor="_Toc520712233" w:history="1">
+      <w:hyperlink w:anchor="_Toc4403356" w:history="1">
         <w:r>
           <w:rPr>
             <w:rStyle w:val="Hyperlink"/>
@@ -2218,7 +2286,7 @@
             <w:noProof/>
             <w:webHidden/>
           </w:rPr>
-          <w:instrText xml:space="preserve"> PAGEREF _Toc520712233 \h </w:instrText>
+          <w:instrText xml:space="preserve"> PAGEREF _Toc4403356 \h </w:instrText>
         </w:r>
         <w:r>
           <w:rPr>
@@ -2259,7 +2327,7 @@
           <w:szCs w:val="22"/>
         </w:rPr>
       </w:pPr>
-      <w:hyperlink w:anchor="_Toc520712234" w:history="1">
+      <w:hyperlink w:anchor="_Toc4403357" w:history="1">
         <w:r>
           <w:rPr>
             <w:rStyle w:val="Hyperlink"/>
@@ -2302,7 +2370,7 @@
             <w:noProof/>
             <w:webHidden/>
           </w:rPr>
-          <w:instrText xml:space="preserve"> PAGEREF _Toc520712234 \h </w:instrText>
+          <w:instrText xml:space="preserve"> PAGEREF _Toc4403357 \h </w:instrText>
         </w:r>
         <w:r>
           <w:rPr>
@@ -2343,7 +2411,7 @@
           <w:szCs w:val="22"/>
         </w:rPr>
       </w:pPr>
-      <w:hyperlink w:anchor="_Toc520712235" w:history="1">
+      <w:hyperlink w:anchor="_Toc4403358" w:history="1">
         <w:r>
           <w:rPr>
             <w:rStyle w:val="Hyperlink"/>
@@ -2386,7 +2454,7 @@
             <w:noProof/>
             <w:webHidden/>
           </w:rPr>
-          <w:instrText xml:space="preserve"> PAGEREF _Toc520712235 \h </w:instrText>
+          <w:instrText xml:space="preserve"> PAGEREF _Toc4403358 \h </w:instrText>
         </w:r>
         <w:r>
           <w:rPr>
@@ -2427,7 +2495,7 @@
           <w:szCs w:val="22"/>
         </w:rPr>
       </w:pPr>
-      <w:hyperlink w:anchor="_Toc520712236" w:history="1">
+      <w:hyperlink w:anchor="_Toc4403359" w:history="1">
         <w:r>
           <w:rPr>
             <w:rStyle w:val="Hyperlink"/>
@@ -2470,7 +2538,7 @@
             <w:noProof/>
             <w:webHidden/>
           </w:rPr>
-          <w:instrText xml:space="preserve"> PAGEREF _Toc520712236 \h </w:instrText>
+          <w:instrText xml:space="preserve"> PAGEREF _Toc4403359 \h </w:instrText>
         </w:r>
         <w:r>
           <w:rPr>
@@ -2513,7 +2581,7 @@
           <w:szCs w:val="22"/>
         </w:rPr>
       </w:pPr>
-      <w:hyperlink w:anchor="_Toc520712237" w:history="1">
+      <w:hyperlink w:anchor="_Toc4403360" w:history="1">
         <w:r>
           <w:rPr>
             <w:rStyle w:val="Hyperlink"/>
@@ -2558,7 +2626,7 @@
             <w:noProof/>
             <w:webHidden/>
           </w:rPr>
-          <w:instrText xml:space="preserve"> PAGEREF _Toc520712237 \h </w:instrText>
+          <w:instrText xml:space="preserve"> PAGEREF _Toc4403360 \h </w:instrText>
         </w:r>
         <w:r>
           <w:rPr>
@@ -2601,7 +2669,7 @@
           <w:szCs w:val="22"/>
         </w:rPr>
       </w:pPr>
-      <w:hyperlink w:anchor="_Toc520712238" w:history="1">
+      <w:hyperlink w:anchor="_Toc4403361" w:history="1">
         <w:r>
           <w:rPr>
             <w:rStyle w:val="Hyperlink"/>
@@ -2646,7 +2714,7 @@
             <w:noProof/>
             <w:webHidden/>
           </w:rPr>
-          <w:instrText xml:space="preserve"> PAGEREF _Toc520712238 \h </w:instrText>
+          <w:instrText xml:space="preserve"> PAGEREF _Toc4403361 \h </w:instrText>
         </w:r>
         <w:r>
           <w:rPr>
@@ -2689,7 +2757,7 @@
           <w:szCs w:val="22"/>
         </w:rPr>
       </w:pPr>
-      <w:hyperlink w:anchor="_Toc520712239" w:history="1">
+      <w:hyperlink w:anchor="_Toc4403362" w:history="1">
         <w:r>
           <w:rPr>
             <w:rStyle w:val="Hyperlink"/>
@@ -2734,7 +2802,7 @@
             <w:noProof/>
             <w:webHidden/>
           </w:rPr>
-          <w:instrText xml:space="preserve"> PAGEREF _Toc520712239 \h </w:instrText>
+          <w:instrText xml:space="preserve"> PAGEREF _Toc4403362 \h </w:instrText>
         </w:r>
         <w:r>
           <w:rPr>
@@ -2777,7 +2845,7 @@
           <w:szCs w:val="22"/>
         </w:rPr>
       </w:pPr>
-      <w:hyperlink w:anchor="_Toc520712240" w:history="1">
+      <w:hyperlink w:anchor="_Toc4403363" w:history="1">
         <w:r>
           <w:rPr>
             <w:rStyle w:val="Hyperlink"/>
@@ -2822,7 +2890,7 @@
             <w:noProof/>
             <w:webHidden/>
           </w:rPr>
-          <w:instrText xml:space="preserve"> PAGEREF _Toc520712240 \h </w:instrText>
+          <w:instrText xml:space="preserve"> PAGEREF _Toc4403363 \h </w:instrText>
         </w:r>
         <w:r>
           <w:rPr>
@@ -2870,7 +2938,7 @@
           <w:szCs w:val="22"/>
         </w:rPr>
       </w:pPr>
-      <w:hyperlink w:anchor="_Toc520712241" w:history="1">
+      <w:hyperlink w:anchor="_Toc4403364" w:history="1">
         <w:r>
           <w:rPr>
             <w:rStyle w:val="Hyperlink"/>
@@ -2916,7 +2984,7 @@
             <w:noProof/>
             <w:webHidden/>
           </w:rPr>
-          <w:instrText xml:space="preserve"> PAGEREF _Toc520712241 \h </w:instrText>
+          <w:instrText xml:space="preserve"> PAGEREF _Toc4403364 \h </w:instrText>
         </w:r>
         <w:r>
           <w:rPr>
@@ -2964,7 +3032,7 @@
           <w:szCs w:val="22"/>
         </w:rPr>
       </w:pPr>
-      <w:hyperlink w:anchor="_Toc520712242" w:history="1">
+      <w:hyperlink w:anchor="_Toc4403365" w:history="1">
         <w:r>
           <w:rPr>
             <w:rStyle w:val="Hyperlink"/>
@@ -3010,7 +3078,7 @@
             <w:noProof/>
             <w:webHidden/>
           </w:rPr>
-          <w:instrText xml:space="preserve"> PAGEREF _Toc520712242 \h </w:instrText>
+          <w:instrText xml:space="preserve"> PAGEREF _Toc4403365 \h </w:instrText>
         </w:r>
         <w:r>
           <w:rPr>
@@ -3058,7 +3126,7 @@
           <w:szCs w:val="22"/>
         </w:rPr>
       </w:pPr>
-      <w:hyperlink w:anchor="_Toc520712243" w:history="1">
+      <w:hyperlink w:anchor="_Toc4403366" w:history="1">
         <w:r>
           <w:rPr>
             <w:rStyle w:val="Hyperlink"/>
@@ -3104,7 +3172,7 @@
             <w:noProof/>
             <w:webHidden/>
           </w:rPr>
-          <w:instrText xml:space="preserve"> PAGEREF _Toc520712243 \h </w:instrText>
+          <w:instrText xml:space="preserve"> PAGEREF _Toc4403366 \h </w:instrText>
         </w:r>
         <w:r>
           <w:rPr>
@@ -3145,7 +3213,7 @@
           <w:szCs w:val="22"/>
         </w:rPr>
       </w:pPr>
-      <w:hyperlink w:anchor="_Toc520712244" w:history="1">
+      <w:hyperlink w:anchor="_Toc4403367" w:history="1">
         <w:r>
           <w:rPr>
             <w:rStyle w:val="Hyperlink"/>
@@ -3188,7 +3256,7 @@
             <w:noProof/>
             <w:webHidden/>
           </w:rPr>
-          <w:instrText xml:space="preserve"> PAGEREF _Toc520712244 \h </w:instrText>
+          <w:instrText xml:space="preserve"> PAGEREF _Toc4403367 \h </w:instrText>
         </w:r>
         <w:r>
           <w:rPr>
@@ -3229,7 +3297,7 @@
           <w:szCs w:val="22"/>
         </w:rPr>
       </w:pPr>
-      <w:hyperlink w:anchor="_Toc520712245" w:history="1">
+      <w:hyperlink w:anchor="_Toc4403368" w:history="1">
         <w:r>
           <w:rPr>
             <w:rStyle w:val="Hyperlink"/>
@@ -3272,7 +3340,7 @@
             <w:noProof/>
             <w:webHidden/>
           </w:rPr>
-          <w:instrText xml:space="preserve"> PAGEREF _Toc520712245 \h </w:instrText>
+          <w:instrText xml:space="preserve"> PAGEREF _Toc4403368 \h </w:instrText>
         </w:r>
         <w:r>
           <w:rPr>
@@ -3313,7 +3381,7 @@
           <w:szCs w:val="22"/>
         </w:rPr>
       </w:pPr>
-      <w:hyperlink w:anchor="_Toc520712246" w:history="1">
+      <w:hyperlink w:anchor="_Toc4403369" w:history="1">
         <w:r>
           <w:rPr>
             <w:rStyle w:val="Hyperlink"/>
@@ -3356,7 +3424,7 @@
             <w:noProof/>
             <w:webHidden/>
           </w:rPr>
-          <w:instrText xml:space="preserve"> PAGEREF _Toc520712246 \h </w:instrText>
+          <w:instrText xml:space="preserve"> PAGEREF _Toc4403369 \h </w:instrText>
         </w:r>
         <w:r>
           <w:rPr>
@@ -3399,7 +3467,7 @@
           <w:szCs w:val="22"/>
         </w:rPr>
       </w:pPr>
-      <w:hyperlink w:anchor="_Toc520712247" w:history="1">
+      <w:hyperlink w:anchor="_Toc4403370" w:history="1">
         <w:r>
           <w:rPr>
             <w:rStyle w:val="Hyperlink"/>
@@ -3444,7 +3512,7 @@
             <w:noProof/>
             <w:webHidden/>
           </w:rPr>
-          <w:instrText xml:space="preserve"> PAGEREF _Toc520712247 \h </w:instrText>
+          <w:instrText xml:space="preserve"> PAGEREF _Toc4403370 \h </w:instrText>
         </w:r>
         <w:r>
           <w:rPr>
@@ -3487,7 +3555,7 @@
           <w:szCs w:val="22"/>
         </w:rPr>
       </w:pPr>
-      <w:hyperlink w:anchor="_Toc520712248" w:history="1">
+      <w:hyperlink w:anchor="_Toc4403371" w:history="1">
         <w:r>
           <w:rPr>
             <w:rStyle w:val="Hyperlink"/>
@@ -3532,7 +3600,7 @@
             <w:noProof/>
             <w:webHidden/>
           </w:rPr>
-          <w:instrText xml:space="preserve"> PAGEREF _Toc520712248 \h </w:instrText>
+          <w:instrText xml:space="preserve"> PAGEREF _Toc4403371 \h </w:instrText>
         </w:r>
         <w:r>
           <w:rPr>
@@ -3575,7 +3643,7 @@
           <w:szCs w:val="22"/>
         </w:rPr>
       </w:pPr>
-      <w:hyperlink w:anchor="_Toc520712249" w:history="1">
+      <w:hyperlink w:anchor="_Toc4403372" w:history="1">
         <w:r>
           <w:rPr>
             <w:rStyle w:val="Hyperlink"/>
@@ -3620,7 +3688,7 @@
             <w:noProof/>
             <w:webHidden/>
           </w:rPr>
-          <w:instrText xml:space="preserve"> PAGEREF _Toc520712249 \h </w:instrText>
+          <w:instrText xml:space="preserve"> PAGEREF _Toc4403372 \h </w:instrText>
         </w:r>
         <w:r>
           <w:rPr>
@@ -3663,7 +3731,7 @@
       <w:r>
         <w:tab/>
       </w:r>
-      <w:bookmarkStart w:id="3" w:name="_Toc520712210"/>
+      <w:bookmarkStart w:id="3" w:name="_Toc4403332"/>
       <w:r>
         <w:t>Introduction</w:t>
       </w:r>
@@ -3793,7 +3861,7 @@
       </w:pPr>
       <w:bookmarkStart w:id="4" w:name="_Ref152240898"/>
       <w:bookmarkStart w:id="5" w:name="_Toc134885584"/>
-      <w:bookmarkStart w:id="6" w:name="_Toc520712211"/>
+      <w:bookmarkStart w:id="6" w:name="_Toc4403333"/>
       <w:r>
         <w:t>Shade Calculation</w:t>
       </w:r>
@@ -3832,7 +3900,7 @@
       <w:pPr>
         <w:pStyle w:val="Heading2"/>
       </w:pPr>
-      <w:bookmarkStart w:id="7" w:name="_Toc520712212"/>
+      <w:bookmarkStart w:id="7" w:name="_Toc4403334"/>
       <w:r>
         <w:t>Cohort Reproduction</w:t>
       </w:r>
@@ -3900,7 +3968,7 @@
       </w:pPr>
       <w:bookmarkStart w:id="8" w:name="_Toc185672214"/>
       <w:bookmarkStart w:id="9" w:name="_Toc185671172"/>
-      <w:bookmarkStart w:id="10" w:name="_Toc520712213"/>
+      <w:bookmarkStart w:id="10" w:name="_Toc4403335"/>
       <w:r>
         <w:t>Cohort Reproduction – Disturbance Interactions</w:t>
       </w:r>
@@ -3993,7 +4061,7 @@
       <w:pPr>
         <w:pStyle w:val="Heading2"/>
       </w:pPr>
-      <w:bookmarkStart w:id="11" w:name="_Toc520712214"/>
+      <w:bookmarkStart w:id="11" w:name="_Toc4403336"/>
       <w:r>
         <w:t>Cohort Ageing</w:t>
       </w:r>
@@ -4031,7 +4099,7 @@
       </w:pPr>
       <w:bookmarkStart w:id="12" w:name="_Ref133383589"/>
       <w:bookmarkStart w:id="13" w:name="_Ref133383605"/>
-      <w:bookmarkStart w:id="14" w:name="_Toc520712215"/>
+      <w:bookmarkStart w:id="14" w:name="_Toc4403337"/>
       <w:r>
         <w:t>Cohort Mortality</w:t>
       </w:r>
@@ -4105,10 +4173,10 @@
             <v:path o:extrusionok="f" gradientshapeok="t" o:connecttype="rect"/>
             <o:lock v:ext="edit" aspectratio="t"/>
           </v:shapetype>
-          <v:shape id="_x0000_i1025" type="#_x0000_t75" style="width:311.5pt;height:38.5pt" o:ole="">
+          <v:shape id="_x0000_i1025" type="#_x0000_t75" style="width:311.65pt;height:38.35pt" o:ole="">
             <v:imagedata r:id="rId9" o:title=""/>
           </v:shape>
-          <o:OLEObject Type="Embed" ProgID="Equation.3" ShapeID="_x0000_i1025" DrawAspect="Content" ObjectID="_1594454057" r:id="rId10"/>
+          <o:OLEObject Type="Embed" ProgID="Equation.3" ShapeID="_x0000_i1025" DrawAspect="Content" ObjectID="_1615016078" r:id="rId10"/>
         </w:object>
       </w:r>
     </w:p>
@@ -4138,10 +4206,10 @@
           <w:position w:val="-24"/>
         </w:rPr>
         <w:object w:dxaOrig="2140" w:dyaOrig="660">
-          <v:shape id="_x0000_i1026" type="#_x0000_t75" style="width:107.65pt;height:32.8pt" o:ole="">
+          <v:shape id="_x0000_i1026" type="#_x0000_t75" style="width:107.75pt;height:32.6pt" o:ole="">
             <v:imagedata r:id="rId11" o:title=""/>
           </v:shape>
-          <o:OLEObject Type="Embed" ProgID="Equation.3" ShapeID="_x0000_i1026" DrawAspect="Content" ObjectID="_1594454058" r:id="rId12"/>
+          <o:OLEObject Type="Embed" ProgID="Equation.3" ShapeID="_x0000_i1026" DrawAspect="Content" ObjectID="_1615016079" r:id="rId12"/>
         </w:object>
       </w:r>
     </w:p>
@@ -4181,7 +4249,7 @@
           <w:numId w:val="4"/>
         </w:numPr>
       </w:pPr>
-      <w:bookmarkStart w:id="15" w:name="_Toc520712216"/>
+      <w:bookmarkStart w:id="15" w:name="_Toc4403338"/>
       <w:r>
         <w:t>Major Releases</w:t>
       </w:r>
@@ -4191,11 +4259,29 @@
       <w:pPr>
         <w:pStyle w:val="Heading3"/>
       </w:pPr>
-      <w:bookmarkStart w:id="16" w:name="_Toc520712217"/>
+      <w:bookmarkStart w:id="16" w:name="_Toc4403339"/>
+      <w:r>
+        <w:t>Version 5.1 (March 2019)</w:t>
+      </w:r>
+      <w:bookmarkEnd w:id="16"/>
+    </w:p>
+    <w:p>
+      <w:pPr>
+        <w:pStyle w:val="textbody"/>
+      </w:pPr>
+      <w:r>
+        <w:t>Updated to Succession Library v7.</w:t>
+      </w:r>
+    </w:p>
+    <w:p>
+      <w:pPr>
+        <w:pStyle w:val="Heading3"/>
+      </w:pPr>
+      <w:bookmarkStart w:id="17" w:name="_Toc4403340"/>
       <w:r>
         <w:t>Version 5.0 (August 2018)</w:t>
       </w:r>
-      <w:bookmarkEnd w:id="16"/>
+      <w:bookmarkEnd w:id="17"/>
     </w:p>
     <w:p>
       <w:pPr>
@@ -4209,7 +4295,7 @@
       <w:pPr>
         <w:pStyle w:val="Heading3"/>
       </w:pPr>
-      <w:bookmarkStart w:id="17" w:name="_Toc520712218"/>
+      <w:bookmarkStart w:id="18" w:name="_Toc4403341"/>
       <w:r>
         <w:t>Version 4.1 (</w:t>
       </w:r>
@@ -4219,7 +4305,7 @@
       <w:r>
         <w:t>)</w:t>
       </w:r>
-      <w:bookmarkEnd w:id="17"/>
+      <w:bookmarkEnd w:id="18"/>
     </w:p>
     <w:p>
       <w:pPr>
@@ -4233,12 +4319,12 @@
       <w:pPr>
         <w:pStyle w:val="Heading3"/>
       </w:pPr>
-      <w:bookmarkStart w:id="18" w:name="_Toc520712219"/>
+      <w:bookmarkStart w:id="19" w:name="_Toc4403342"/>
       <w:r>
         <w:lastRenderedPageBreak/>
         <w:t>Version 4.0 (July 2014)</w:t>
       </w:r>
-      <w:bookmarkEnd w:id="18"/>
+      <w:bookmarkEnd w:id="19"/>
     </w:p>
     <w:p>
       <w:pPr>
@@ -4252,26 +4338,16 @@
       <w:pPr>
         <w:pStyle w:val="Heading3"/>
       </w:pPr>
-      <w:bookmarkStart w:id="19" w:name="_Toc520712220"/>
+      <w:bookmarkStart w:id="20" w:name="_Toc4403343"/>
       <w:r>
         <w:t xml:space="preserve">Version </w:t>
       </w:r>
-      <w:r>
-        <w:fldChar w:fldCharType="begin"/>
-      </w:r>
-      <w:r>
-        <w:instrText xml:space="preserve"> DOCPROPERTY  "Extension Version"  \* MERGEFORMAT </w:instrText>
-      </w:r>
-      <w:r>
-        <w:fldChar w:fldCharType="separate"/>
-      </w:r>
-      <w:r>
-        <w:t>3.0</w:t>
-      </w:r>
-      <w:bookmarkEnd w:id="19"/>
-      <w:r>
-        <w:fldChar w:fldCharType="end"/>
-      </w:r>
+      <w:fldSimple w:instr=" DOCPROPERTY  &quot;Extension Version&quot;  \* MERGEFORMAT ">
+        <w:r>
+          <w:t>3.0</w:t>
+        </w:r>
+        <w:bookmarkEnd w:id="20"/>
+      </w:fldSimple>
     </w:p>
     <w:p>
       <w:pPr>
@@ -4285,11 +4361,11 @@
       <w:pPr>
         <w:pStyle w:val="Heading3"/>
       </w:pPr>
-      <w:bookmarkStart w:id="20" w:name="_Toc520712221"/>
+      <w:bookmarkStart w:id="21" w:name="_Toc4403344"/>
       <w:r>
         <w:t>Version 2.0</w:t>
       </w:r>
-      <w:bookmarkEnd w:id="20"/>
+      <w:bookmarkEnd w:id="21"/>
     </w:p>
     <w:p>
       <w:pPr>
@@ -4304,14 +4380,14 @@
       <w:pPr>
         <w:pStyle w:val="Heading3"/>
       </w:pPr>
-      <w:bookmarkStart w:id="21" w:name="_Toc520712222"/>
+      <w:bookmarkStart w:id="22" w:name="_Toc4403345"/>
       <w:r>
         <w:t>Version 1.3</w:t>
       </w:r>
       <w:r>
         <w:t xml:space="preserve"> (July 2008)</w:t>
       </w:r>
-      <w:bookmarkEnd w:id="21"/>
+      <w:bookmarkEnd w:id="22"/>
     </w:p>
     <w:p>
       <w:pPr>
@@ -4337,11 +4413,11 @@
       <w:pPr>
         <w:pStyle w:val="Heading3"/>
       </w:pPr>
-      <w:bookmarkStart w:id="22" w:name="_Toc520712223"/>
+      <w:bookmarkStart w:id="23" w:name="_Toc4403346"/>
       <w:r>
         <w:t>Version 1.2</w:t>
       </w:r>
-      <w:bookmarkEnd w:id="22"/>
+      <w:bookmarkEnd w:id="23"/>
     </w:p>
     <w:p>
       <w:pPr>
@@ -4407,7 +4483,7 @@
           <w:numId w:val="4"/>
         </w:numPr>
       </w:pPr>
-      <w:bookmarkStart w:id="23" w:name="_Toc520712224"/>
+      <w:bookmarkStart w:id="24" w:name="_Toc4403347"/>
       <w:r>
         <w:t>Version</w:t>
       </w:r>
@@ -4415,7 +4491,7 @@
       <w:r>
         <w:t xml:space="preserve"> 1.1</w:t>
       </w:r>
-      <w:bookmarkEnd w:id="23"/>
+      <w:bookmarkEnd w:id="24"/>
     </w:p>
     <w:p>
       <w:pPr>
@@ -4517,12 +4593,12 @@
       <w:pPr>
         <w:pStyle w:val="Heading2"/>
       </w:pPr>
-      <w:bookmarkStart w:id="24" w:name="_Toc520712225"/>
+      <w:bookmarkStart w:id="25" w:name="_Toc4403348"/>
       <w:r>
         <w:lastRenderedPageBreak/>
         <w:t>Minor Releases</w:t>
       </w:r>
-      <w:bookmarkEnd w:id="24"/>
+      <w:bookmarkEnd w:id="25"/>
     </w:p>
     <w:p>
       <w:pPr>
@@ -4532,11 +4608,11 @@
           <w:numId w:val="4"/>
         </w:numPr>
       </w:pPr>
-      <w:bookmarkStart w:id="25" w:name="_Toc520712226"/>
+      <w:bookmarkStart w:id="26" w:name="_Toc4403349"/>
       <w:r>
         <w:t>Version 4.1.3 (October 2017)</w:t>
       </w:r>
-      <w:bookmarkEnd w:id="25"/>
+      <w:bookmarkEnd w:id="26"/>
     </w:p>
     <w:p>
       <w:pPr>
@@ -4554,11 +4630,11 @@
           <w:numId w:val="4"/>
         </w:numPr>
       </w:pPr>
-      <w:bookmarkStart w:id="26" w:name="_Toc520712227"/>
+      <w:bookmarkStart w:id="27" w:name="_Toc4403350"/>
       <w:r>
         <w:t>Version 4.1.1 (June 2017)</w:t>
       </w:r>
-      <w:bookmarkEnd w:id="26"/>
+      <w:bookmarkEnd w:id="27"/>
     </w:p>
     <w:p>
       <w:pPr>
@@ -4572,11 +4648,11 @@
       <w:pPr>
         <w:pStyle w:val="Heading2"/>
       </w:pPr>
-      <w:bookmarkStart w:id="27" w:name="_Toc520712228"/>
+      <w:bookmarkStart w:id="28" w:name="_Toc4403351"/>
       <w:r>
         <w:t>References</w:t>
       </w:r>
-      <w:bookmarkEnd w:id="27"/>
+      <w:bookmarkEnd w:id="28"/>
     </w:p>
     <w:p>
       <w:pPr>
@@ -4710,11 +4786,11 @@
       <w:pPr>
         <w:pStyle w:val="Heading2"/>
       </w:pPr>
-      <w:bookmarkStart w:id="28" w:name="_Toc520712229"/>
+      <w:bookmarkStart w:id="29" w:name="_Toc4403352"/>
       <w:r>
         <w:t>Acknowledgments</w:t>
       </w:r>
-      <w:bookmarkEnd w:id="28"/>
+      <w:bookmarkEnd w:id="29"/>
     </w:p>
     <w:p>
       <w:pPr>
@@ -4751,7 +4827,7 @@
       <w:pPr>
         <w:pStyle w:val="Heading1"/>
       </w:pPr>
-      <w:bookmarkStart w:id="29" w:name="_Toc520712230"/>
+      <w:bookmarkStart w:id="30" w:name="_Toc4403353"/>
       <w:r>
         <w:lastRenderedPageBreak/>
         <w:t xml:space="preserve">Parameter </w:t>
@@ -4759,7 +4835,7 @@
       <w:r>
         <w:t>Input File</w:t>
       </w:r>
-      <w:bookmarkEnd w:id="29"/>
+      <w:bookmarkEnd w:id="30"/>
     </w:p>
     <w:p>
       <w:pPr>
@@ -4793,14 +4869,14 @@
       <w:pPr>
         <w:pStyle w:val="Heading2"/>
       </w:pPr>
-      <w:bookmarkStart w:id="30" w:name="_Toc112235332"/>
-      <w:bookmarkStart w:id="31" w:name="_Toc520712231"/>
+      <w:bookmarkStart w:id="31" w:name="_Toc112235332"/>
+      <w:bookmarkStart w:id="32" w:name="_Toc4403354"/>
       <w:proofErr w:type="spellStart"/>
       <w:r>
         <w:t>LandisData</w:t>
       </w:r>
-      <w:bookmarkEnd w:id="30"/>
       <w:bookmarkEnd w:id="31"/>
+      <w:bookmarkEnd w:id="32"/>
       <w:proofErr w:type="spellEnd"/>
     </w:p>
     <w:p>
@@ -4832,14 +4908,14 @@
       <w:pPr>
         <w:pStyle w:val="Heading2"/>
       </w:pPr>
-      <w:bookmarkStart w:id="32" w:name="_Toc112235333"/>
-      <w:bookmarkStart w:id="33" w:name="_Toc520712232"/>
+      <w:bookmarkStart w:id="33" w:name="_Toc112235333"/>
+      <w:bookmarkStart w:id="34" w:name="_Toc4403355"/>
       <w:proofErr w:type="spellStart"/>
       <w:r>
         <w:t>Timestep</w:t>
       </w:r>
-      <w:bookmarkEnd w:id="32"/>
       <w:bookmarkEnd w:id="33"/>
+      <w:bookmarkEnd w:id="34"/>
       <w:proofErr w:type="spellEnd"/>
     </w:p>
     <w:p>
@@ -4867,15 +4943,15 @@
         </w:tabs>
         <w:ind w:left="648" w:hanging="648"/>
       </w:pPr>
-      <w:bookmarkStart w:id="34" w:name="_Toc133339089"/>
-      <w:bookmarkStart w:id="35" w:name="_Toc107735767"/>
-      <w:bookmarkStart w:id="36" w:name="_Toc112235334"/>
-      <w:bookmarkStart w:id="37" w:name="_Toc520712233"/>
+      <w:bookmarkStart w:id="35" w:name="_Toc133339089"/>
+      <w:bookmarkStart w:id="36" w:name="_Toc107735767"/>
+      <w:bookmarkStart w:id="37" w:name="_Toc112235334"/>
+      <w:bookmarkStart w:id="38" w:name="_Toc4403356"/>
       <w:proofErr w:type="spellStart"/>
       <w:r>
         <w:t>SeedingAlgorithm</w:t>
       </w:r>
-      <w:bookmarkEnd w:id="37"/>
+      <w:bookmarkEnd w:id="38"/>
       <w:proofErr w:type="spellEnd"/>
     </w:p>
     <w:p>
@@ -4997,13 +5073,13 @@
       <w:pPr>
         <w:pStyle w:val="Heading2"/>
       </w:pPr>
-      <w:bookmarkStart w:id="38" w:name="_Toc520712234"/>
+      <w:bookmarkStart w:id="39" w:name="_Toc4403357"/>
       <w:proofErr w:type="spellStart"/>
       <w:r>
         <w:t>InitialCommunities</w:t>
       </w:r>
-      <w:bookmarkEnd w:id="34"/>
-      <w:bookmarkEnd w:id="38"/>
+      <w:bookmarkEnd w:id="35"/>
+      <w:bookmarkEnd w:id="39"/>
       <w:proofErr w:type="spellEnd"/>
     </w:p>
     <w:p>
@@ -5018,16 +5094,16 @@
       <w:pPr>
         <w:pStyle w:val="Heading2"/>
       </w:pPr>
-      <w:bookmarkStart w:id="39" w:name="_Ref109371856"/>
-      <w:bookmarkStart w:id="40" w:name="_Toc133339090"/>
-      <w:bookmarkStart w:id="41" w:name="_Toc520712235"/>
+      <w:bookmarkStart w:id="40" w:name="_Ref109371856"/>
+      <w:bookmarkStart w:id="41" w:name="_Toc133339090"/>
+      <w:bookmarkStart w:id="42" w:name="_Toc4403358"/>
       <w:proofErr w:type="spellStart"/>
       <w:r>
         <w:t>InitialCommunitiesMap</w:t>
       </w:r>
-      <w:bookmarkEnd w:id="39"/>
       <w:bookmarkEnd w:id="40"/>
       <w:bookmarkEnd w:id="41"/>
+      <w:bookmarkEnd w:id="42"/>
       <w:proofErr w:type="spellEnd"/>
     </w:p>
     <w:p>
@@ -5042,16 +5118,16 @@
       <w:pPr>
         <w:pStyle w:val="Heading2"/>
       </w:pPr>
-      <w:bookmarkStart w:id="42" w:name="_Toc520712236"/>
-      <w:bookmarkEnd w:id="35"/>
+      <w:bookmarkStart w:id="43" w:name="_Toc4403359"/>
       <w:bookmarkEnd w:id="36"/>
+      <w:bookmarkEnd w:id="37"/>
       <w:r>
         <w:t xml:space="preserve">Establishment Probabilities </w:t>
       </w:r>
       <w:r>
         <w:t>File</w:t>
       </w:r>
-      <w:bookmarkEnd w:id="42"/>
+      <w:bookmarkEnd w:id="43"/>
     </w:p>
     <w:p>
       <w:pPr>
@@ -5180,8 +5256,8 @@
       <w:pPr>
         <w:pStyle w:val="Heading3"/>
       </w:pPr>
-      <w:bookmarkStart w:id="43" w:name="_Toc112235346"/>
-      <w:bookmarkStart w:id="44" w:name="_Toc520712237"/>
+      <w:bookmarkStart w:id="44" w:name="_Toc112235346"/>
+      <w:bookmarkStart w:id="45" w:name="_Toc4403360"/>
       <w:proofErr w:type="spellStart"/>
       <w:r>
         <w:t>LandisData</w:t>
@@ -5193,7 +5269,7 @@
       <w:r>
         <w:t>Name</w:t>
       </w:r>
-      <w:bookmarkEnd w:id="44"/>
+      <w:bookmarkEnd w:id="45"/>
     </w:p>
     <w:p>
       <w:pPr>
@@ -5240,11 +5316,11 @@
       <w:pPr>
         <w:pStyle w:val="Heading3"/>
       </w:pPr>
-      <w:bookmarkStart w:id="45" w:name="_Toc520712238"/>
+      <w:bookmarkStart w:id="46" w:name="_Toc4403361"/>
       <w:r>
         <w:t>First Row – Year</w:t>
       </w:r>
-      <w:bookmarkEnd w:id="45"/>
+      <w:bookmarkEnd w:id="46"/>
     </w:p>
     <w:p>
       <w:pPr>
@@ -5276,7 +5352,7 @@
       <w:pPr>
         <w:pStyle w:val="Heading3"/>
       </w:pPr>
-      <w:bookmarkStart w:id="46" w:name="_Toc520712239"/>
+      <w:bookmarkStart w:id="47" w:name="_Toc4403362"/>
       <w:r>
         <w:lastRenderedPageBreak/>
         <w:t>Second</w:t>
@@ -5284,8 +5360,8 @@
       <w:r>
         <w:t xml:space="preserve"> Row – Ecoregions</w:t>
       </w:r>
-      <w:bookmarkEnd w:id="43"/>
-      <w:bookmarkEnd w:id="46"/>
+      <w:bookmarkEnd w:id="44"/>
+      <w:bookmarkEnd w:id="47"/>
     </w:p>
     <w:p>
       <w:pPr>
@@ -5335,16 +5411,16 @@
       <w:pPr>
         <w:pStyle w:val="Heading3"/>
       </w:pPr>
-      <w:bookmarkStart w:id="47" w:name="_Toc112235347"/>
-      <w:bookmarkStart w:id="48" w:name="_Toc520712240"/>
+      <w:bookmarkStart w:id="48" w:name="_Toc112235347"/>
+      <w:bookmarkStart w:id="49" w:name="_Toc4403363"/>
       <w:r>
         <w:t xml:space="preserve">Other Rows – </w:t>
       </w:r>
-      <w:bookmarkEnd w:id="47"/>
+      <w:bookmarkEnd w:id="48"/>
       <w:r>
         <w:t>Establishment Probabilities per Species</w:t>
       </w:r>
-      <w:bookmarkEnd w:id="48"/>
+      <w:bookmarkEnd w:id="49"/>
     </w:p>
     <w:p>
       <w:pPr>
@@ -5366,7 +5442,7 @@
       <w:pPr>
         <w:pStyle w:val="Heading1"/>
       </w:pPr>
-      <w:bookmarkStart w:id="49" w:name="_Toc520712241"/>
+      <w:bookmarkStart w:id="50" w:name="_Toc4403364"/>
       <w:r>
         <w:lastRenderedPageBreak/>
         <w:t xml:space="preserve">Example </w:t>
@@ -5377,7 +5453,7 @@
       <w:r>
         <w:t>File</w:t>
       </w:r>
-      <w:bookmarkEnd w:id="49"/>
+      <w:bookmarkEnd w:id="50"/>
     </w:p>
     <w:p>
       <w:pPr>
@@ -5530,14 +5606,14 @@
       <w:pPr>
         <w:pStyle w:val="Heading1"/>
       </w:pPr>
-      <w:bookmarkStart w:id="50" w:name="_Ref109371329"/>
-      <w:bookmarkStart w:id="51" w:name="_Toc133339122"/>
-      <w:bookmarkStart w:id="52" w:name="_Toc520712242"/>
+      <w:bookmarkStart w:id="51" w:name="_Ref109371329"/>
+      <w:bookmarkStart w:id="52" w:name="_Toc133339122"/>
+      <w:bookmarkStart w:id="53" w:name="_Toc4403365"/>
       <w:r>
         <w:lastRenderedPageBreak/>
         <w:t>Example Dynamic Inputs File</w:t>
       </w:r>
-      <w:bookmarkEnd w:id="52"/>
+      <w:bookmarkEnd w:id="53"/>
     </w:p>
     <w:p>
       <w:pPr>
@@ -6594,14 +6670,14 @@
       <w:pPr>
         <w:pStyle w:val="Heading1"/>
       </w:pPr>
-      <w:bookmarkStart w:id="53" w:name="_Toc520712243"/>
+      <w:bookmarkStart w:id="54" w:name="_Toc4403366"/>
       <w:r>
         <w:lastRenderedPageBreak/>
         <w:t>Initial Communities Input File</w:t>
       </w:r>
-      <w:bookmarkEnd w:id="50"/>
       <w:bookmarkEnd w:id="51"/>
-      <w:bookmarkEnd w:id="53"/>
+      <w:bookmarkEnd w:id="52"/>
+      <w:bookmarkEnd w:id="54"/>
     </w:p>
     <w:p>
       <w:pPr>
@@ -6615,13 +6691,13 @@
       <w:pPr>
         <w:pStyle w:val="Heading2"/>
       </w:pPr>
-      <w:bookmarkStart w:id="54" w:name="_Toc133339123"/>
-      <w:bookmarkStart w:id="55" w:name="_Toc520712244"/>
+      <w:bookmarkStart w:id="55" w:name="_Toc133339123"/>
+      <w:bookmarkStart w:id="56" w:name="_Toc4403367"/>
       <w:r>
         <w:t>Example File</w:t>
       </w:r>
-      <w:bookmarkEnd w:id="54"/>
       <w:bookmarkEnd w:id="55"/>
+      <w:bookmarkEnd w:id="56"/>
     </w:p>
     <w:p>
       <w:pPr>
@@ -7128,14 +7204,14 @@
       <w:pPr>
         <w:pStyle w:val="Heading2"/>
       </w:pPr>
-      <w:bookmarkStart w:id="56" w:name="_Toc133339124"/>
-      <w:bookmarkStart w:id="57" w:name="_Toc520712245"/>
+      <w:bookmarkStart w:id="57" w:name="_Toc133339124"/>
+      <w:bookmarkStart w:id="58" w:name="_Toc4403368"/>
       <w:proofErr w:type="spellStart"/>
       <w:r>
         <w:t>LandisData</w:t>
       </w:r>
-      <w:bookmarkEnd w:id="56"/>
       <w:bookmarkEnd w:id="57"/>
+      <w:bookmarkEnd w:id="58"/>
       <w:proofErr w:type="spellEnd"/>
     </w:p>
     <w:p>
@@ -7161,14 +7237,14 @@
       <w:pPr>
         <w:pStyle w:val="Heading2"/>
       </w:pPr>
-      <w:bookmarkStart w:id="58" w:name="_Toc133339125"/>
-      <w:bookmarkStart w:id="59" w:name="_Toc520712246"/>
+      <w:bookmarkStart w:id="59" w:name="_Toc133339125"/>
+      <w:bookmarkStart w:id="60" w:name="_Toc4403369"/>
       <w:r>
         <w:lastRenderedPageBreak/>
         <w:t>Initial Community Class Definitions</w:t>
       </w:r>
-      <w:bookmarkEnd w:id="58"/>
       <w:bookmarkEnd w:id="59"/>
+      <w:bookmarkEnd w:id="60"/>
     </w:p>
     <w:p>
       <w:pPr>
@@ -7183,14 +7259,14 @@
         <w:pStyle w:val="Heading3"/>
         <w:ind w:left="864" w:hanging="864"/>
       </w:pPr>
-      <w:bookmarkStart w:id="60" w:name="_Toc133339126"/>
-      <w:bookmarkStart w:id="61" w:name="_Toc520712247"/>
+      <w:bookmarkStart w:id="61" w:name="_Toc133339126"/>
+      <w:bookmarkStart w:id="62" w:name="_Toc4403370"/>
       <w:proofErr w:type="spellStart"/>
       <w:r>
         <w:t>MapCode</w:t>
       </w:r>
-      <w:bookmarkEnd w:id="60"/>
       <w:bookmarkEnd w:id="61"/>
+      <w:bookmarkEnd w:id="62"/>
       <w:proofErr w:type="spellEnd"/>
     </w:p>
     <w:p>
@@ -7200,21 +7276,11 @@
       <w:r>
         <w:t xml:space="preserve">This parameter is the code used for the class in the input map (see section </w:t>
       </w:r>
-      <w:r>
-        <w:fldChar w:fldCharType="begin"/>
-      </w:r>
-      <w:r>
-        <w:instrText xml:space="preserve"> REF _Ref109371856 \r </w:instrText>
-      </w:r>
-      <w:r>
-        <w:fldChar w:fldCharType="separate"/>
-      </w:r>
-      <w:r>
-        <w:t>2.5</w:t>
-      </w:r>
-      <w:r>
-        <w:fldChar w:fldCharType="end"/>
-      </w:r>
+      <w:fldSimple w:instr=" REF _Ref109371856 \r ">
+        <w:r>
+          <w:t>2.5</w:t>
+        </w:r>
+      </w:fldSimple>
       <w:r>
         <w:t>).  Value: 0 ≤ integer ≤ 65,535.  Each class’ map code must be unique.  Map codes do not have to appear in any order, and do not need to be consecutive.</w:t>
       </w:r>
@@ -7224,13 +7290,13 @@
         <w:pStyle w:val="Heading3"/>
         <w:ind w:left="864" w:hanging="864"/>
       </w:pPr>
-      <w:bookmarkStart w:id="62" w:name="_Toc133339127"/>
-      <w:bookmarkStart w:id="63" w:name="_Toc520712248"/>
+      <w:bookmarkStart w:id="63" w:name="_Toc133339127"/>
+      <w:bookmarkStart w:id="64" w:name="_Toc4403371"/>
       <w:r>
         <w:t>Species Present</w:t>
       </w:r>
-      <w:bookmarkEnd w:id="62"/>
       <w:bookmarkEnd w:id="63"/>
+      <w:bookmarkEnd w:id="64"/>
     </w:p>
     <w:p>
       <w:pPr>
@@ -7293,7 +7359,15 @@
         <w:pStyle w:val="textbody"/>
       </w:pPr>
       <w:r>
-        <w:t xml:space="preserve">The species name comes first, followed by one or more ages.  The name and ages are separated by whitespace.  An age is an integer and must be between 1 and the species’ Longevity parameter (see section </w:t>
+        <w:t xml:space="preserve">The species name comes first, followed by one or more ages.  The name and ages are separated by whitespace.  An age is an integer and must be between </w:t>
+      </w:r>
+      <w:proofErr w:type="gramStart"/>
+      <w:r>
+        <w:t>1</w:t>
+      </w:r>
+      <w:proofErr w:type="gramEnd"/>
+      <w:r>
+        <w:t xml:space="preserve"> and the species’ Longevity parameter (see section </w:t>
       </w:r>
       <w:r>
         <w:fldChar w:fldCharType="begin"/>
@@ -7352,13 +7426,13 @@
         <w:pStyle w:val="Heading3"/>
         <w:ind w:left="864" w:hanging="864"/>
       </w:pPr>
-      <w:bookmarkStart w:id="64" w:name="_Toc133339128"/>
-      <w:bookmarkStart w:id="65" w:name="_Toc520712249"/>
+      <w:bookmarkStart w:id="65" w:name="_Toc133339128"/>
+      <w:bookmarkStart w:id="66" w:name="_Toc4403372"/>
       <w:r>
         <w:t>Grouping Species Ages into Cohorts</w:t>
       </w:r>
-      <w:bookmarkEnd w:id="64"/>
       <w:bookmarkEnd w:id="65"/>
+      <w:bookmarkEnd w:id="66"/>
     </w:p>
     <w:p>
       <w:pPr>
@@ -7624,39 +7698,19 @@
         <w:tab w:val="right" w:pos="9000"/>
       </w:tabs>
     </w:pPr>
-    <w:r>
-      <w:fldChar w:fldCharType="begin"/>
-    </w:r>
-    <w:r>
-      <w:instrText xml:space="preserve"> DOCPROPERTY  "Extension Name"  \* MERGEFORMAT </w:instrText>
-    </w:r>
-    <w:r>
-      <w:fldChar w:fldCharType="separate"/>
-    </w:r>
-    <w:r>
-      <w:t>Age-Only Succession</w:t>
-    </w:r>
-    <w:r>
-      <w:fldChar w:fldCharType="end"/>
-    </w:r>
+    <w:fldSimple w:instr=" DOCPROPERTY  &quot;Extension Name&quot;  \* MERGEFORMAT ">
+      <w:r>
+        <w:t>Age-Only Succession</w:t>
+      </w:r>
+    </w:fldSimple>
     <w:r>
       <w:t xml:space="preserve"> v</w:t>
     </w:r>
-    <w:r>
-      <w:fldChar w:fldCharType="begin"/>
-    </w:r>
-    <w:r>
-      <w:instrText xml:space="preserve"> DOCPROPERTY  "Extension Version"  \* MERGEFORMAT </w:instrText>
-    </w:r>
-    <w:r>
-      <w:fldChar w:fldCharType="separate"/>
-    </w:r>
-    <w:r>
-      <w:t>5.0</w:t>
-    </w:r>
-    <w:r>
-      <w:fldChar w:fldCharType="end"/>
-    </w:r>
+    <w:fldSimple w:instr=" DOCPROPERTY  &quot;Extension Version&quot;  \* MERGEFORMAT ">
+      <w:r>
+        <w:t>5.0</w:t>
+      </w:r>
+    </w:fldSimple>
     <w:r>
       <w:t xml:space="preserve"> – User Guide</w:t>
     </w:r>
@@ -8820,7 +8874,7 @@
   <w:style w:type="paragraph" w:default="1" w:styleId="Normal">
     <w:name w:val="Normal"/>
     <w:qFormat/>
-    <w:rsid w:val="00251D5C"/>
+    <w:rsid w:val="00DC264F"/>
     <w:pPr>
       <w:spacing w:after="160" w:line="259" w:lineRule="auto"/>
     </w:pPr>
@@ -9019,7 +9073,7 @@
     <w:uiPriority w:val="1"/>
     <w:semiHidden/>
     <w:unhideWhenUsed/>
-    <w:rsid w:val="00251D5C"/>
+    <w:rsid w:val="00DC264F"/>
   </w:style>
   <w:style w:type="table" w:default="1" w:styleId="TableNormal">
     <w:name w:val="Normal Table"/>
@@ -9041,7 +9095,7 @@
     <w:uiPriority w:val="99"/>
     <w:semiHidden/>
     <w:unhideWhenUsed/>
-    <w:rsid w:val="00251D5C"/>
+    <w:rsid w:val="00DC264F"/>
   </w:style>
   <w:style w:type="character" w:customStyle="1" w:styleId="Heading1Char">
     <w:name w:val="Heading 1 Char"/>
@@ -10011,7 +10065,7 @@
 </file>
 
 <file path=customXml/itemProps1.xml><?xml version="1.0" encoding="utf-8"?>
-<ds:datastoreItem xmlns:ds="http://schemas.openxmlformats.org/officeDocument/2006/customXml" ds:itemID="{EFE01238-8F1A-4E57-A6C4-1730D0A1B3DA}">
+<ds:datastoreItem xmlns:ds="http://schemas.openxmlformats.org/officeDocument/2006/customXml" ds:itemID="{CAFE8C76-0043-489D-94C3-E8FE50EFAC35}">
   <ds:schemaRefs>
     <ds:schemaRef ds:uri="http://schemas.openxmlformats.org/officeDocument/2006/bibliography"/>
   </ds:schemaRefs>

</xml_diff>

<commit_message>
Update to succession-library-v8.  Update installer.  Most recent versions of dlls.
</commit_message>
<xml_diff>
--- a/docs/LANDIS-II Age-Only Succession v5.0 User Guide.docx
+++ b/docs/LANDIS-II Age-Only Succession v5.0 User Guide.docx
@@ -10,19 +10,39 @@
       <w:r>
         <w:t xml:space="preserve">LANDIS-II </w:t>
       </w:r>
-      <w:fldSimple w:instr=" DOCPROPERTY  &quot;Extension Name&quot;  \* MERGEFORMAT ">
-        <w:r>
-          <w:t>Age-Only Succession</w:t>
-        </w:r>
-      </w:fldSimple>
+      <w:r>
+        <w:fldChar w:fldCharType="begin"/>
+      </w:r>
+      <w:r>
+        <w:instrText xml:space="preserve"> DOCPROPERTY  "Extension Name"  \* MERGEFORMAT </w:instrText>
+      </w:r>
+      <w:r>
+        <w:fldChar w:fldCharType="separate"/>
+      </w:r>
+      <w:r>
+        <w:t>Age-Only Succession</w:t>
+      </w:r>
+      <w:r>
+        <w:fldChar w:fldCharType="end"/>
+      </w:r>
       <w:r>
         <w:t xml:space="preserve"> v</w:t>
       </w:r>
-      <w:fldSimple w:instr=" DOCPROPERTY  &quot;Extension Version&quot;  \* MERGEFORMAT ">
-        <w:r>
-          <w:t>5.0</w:t>
-        </w:r>
-      </w:fldSimple>
+      <w:r>
+        <w:fldChar w:fldCharType="begin"/>
+      </w:r>
+      <w:r>
+        <w:instrText xml:space="preserve"> DOCPROPERTY  "Extension Version"  \* MERGEFORMAT </w:instrText>
+      </w:r>
+      <w:r>
+        <w:fldChar w:fldCharType="separate"/>
+      </w:r>
+      <w:r>
+        <w:t>5.2</w:t>
+      </w:r>
+      <w:r>
+        <w:fldChar w:fldCharType="end"/>
+      </w:r>
       <w:r>
         <w:t xml:space="preserve"> </w:t>
       </w:r>
@@ -78,7 +98,7 @@
         <w:rPr>
           <w:noProof/>
         </w:rPr>
-        <w:t>July 30, 2018</w:t>
+        <w:t>March 25, 2019</w:t>
       </w:r>
       <w:r>
         <w:rPr>
@@ -141,9 +161,7 @@
       </w:r>
     </w:p>
     <w:bookmarkStart w:id="1" w:name="_Toc101616050"/>
-    <w:bookmarkStart w:id="2" w:name="_GoBack"/>
     <w:bookmarkEnd w:id="0"/>
-    <w:bookmarkEnd w:id="2"/>
     <w:p>
       <w:pPr>
         <w:pStyle w:val="TOC1"/>
@@ -170,7 +188,7 @@
       <w:r>
         <w:fldChar w:fldCharType="separate"/>
       </w:r>
-      <w:hyperlink w:anchor="_Toc4403332" w:history="1">
+      <w:hyperlink w:anchor="_Toc20810962" w:history="1">
         <w:r>
           <w:rPr>
             <w:rStyle w:val="Hyperlink"/>
@@ -216,7 +234,7 @@
             <w:noProof/>
             <w:webHidden/>
           </w:rPr>
-          <w:instrText xml:space="preserve"> PAGEREF _Toc4403332 \h </w:instrText>
+          <w:instrText xml:space="preserve"> PAGEREF _Toc20810962 \h </w:instrText>
         </w:r>
         <w:r>
           <w:rPr>
@@ -257,7 +275,7 @@
           <w:szCs w:val="22"/>
         </w:rPr>
       </w:pPr>
-      <w:hyperlink w:anchor="_Toc4403333" w:history="1">
+      <w:hyperlink w:anchor="_Toc20810963" w:history="1">
         <w:r>
           <w:rPr>
             <w:rStyle w:val="Hyperlink"/>
@@ -300,7 +318,7 @@
             <w:noProof/>
             <w:webHidden/>
           </w:rPr>
-          <w:instrText xml:space="preserve"> PAGEREF _Toc4403333 \h </w:instrText>
+          <w:instrText xml:space="preserve"> PAGEREF _Toc20810963 \h </w:instrText>
         </w:r>
         <w:r>
           <w:rPr>
@@ -341,7 +359,7 @@
           <w:szCs w:val="22"/>
         </w:rPr>
       </w:pPr>
-      <w:hyperlink w:anchor="_Toc4403334" w:history="1">
+      <w:hyperlink w:anchor="_Toc20810964" w:history="1">
         <w:r>
           <w:rPr>
             <w:rStyle w:val="Hyperlink"/>
@@ -384,7 +402,7 @@
             <w:noProof/>
             <w:webHidden/>
           </w:rPr>
-          <w:instrText xml:space="preserve"> PAGEREF _Toc4403334 \h </w:instrText>
+          <w:instrText xml:space="preserve"> PAGEREF _Toc20810964 \h </w:instrText>
         </w:r>
         <w:r>
           <w:rPr>
@@ -425,7 +443,7 @@
           <w:szCs w:val="22"/>
         </w:rPr>
       </w:pPr>
-      <w:hyperlink w:anchor="_Toc4403335" w:history="1">
+      <w:hyperlink w:anchor="_Toc20810965" w:history="1">
         <w:r>
           <w:rPr>
             <w:rStyle w:val="Hyperlink"/>
@@ -468,7 +486,7 @@
             <w:noProof/>
             <w:webHidden/>
           </w:rPr>
-          <w:instrText xml:space="preserve"> PAGEREF _Toc4403335 \h </w:instrText>
+          <w:instrText xml:space="preserve"> PAGEREF _Toc20810965 \h </w:instrText>
         </w:r>
         <w:r>
           <w:rPr>
@@ -509,7 +527,7 @@
           <w:szCs w:val="22"/>
         </w:rPr>
       </w:pPr>
-      <w:hyperlink w:anchor="_Toc4403336" w:history="1">
+      <w:hyperlink w:anchor="_Toc20810966" w:history="1">
         <w:r>
           <w:rPr>
             <w:rStyle w:val="Hyperlink"/>
@@ -552,7 +570,7 @@
             <w:noProof/>
             <w:webHidden/>
           </w:rPr>
-          <w:instrText xml:space="preserve"> PAGEREF _Toc4403336 \h </w:instrText>
+          <w:instrText xml:space="preserve"> PAGEREF _Toc20810966 \h </w:instrText>
         </w:r>
         <w:r>
           <w:rPr>
@@ -593,7 +611,7 @@
           <w:szCs w:val="22"/>
         </w:rPr>
       </w:pPr>
-      <w:hyperlink w:anchor="_Toc4403337" w:history="1">
+      <w:hyperlink w:anchor="_Toc20810967" w:history="1">
         <w:r>
           <w:rPr>
             <w:rStyle w:val="Hyperlink"/>
@@ -636,7 +654,7 @@
             <w:noProof/>
             <w:webHidden/>
           </w:rPr>
-          <w:instrText xml:space="preserve"> PAGEREF _Toc4403337 \h </w:instrText>
+          <w:instrText xml:space="preserve"> PAGEREF _Toc20810967 \h </w:instrText>
         </w:r>
         <w:r>
           <w:rPr>
@@ -677,7 +695,7 @@
           <w:szCs w:val="22"/>
         </w:rPr>
       </w:pPr>
-      <w:hyperlink w:anchor="_Toc4403338" w:history="1">
+      <w:hyperlink w:anchor="_Toc20810968" w:history="1">
         <w:r>
           <w:rPr>
             <w:rStyle w:val="Hyperlink"/>
@@ -720,7 +738,7 @@
             <w:noProof/>
             <w:webHidden/>
           </w:rPr>
-          <w:instrText xml:space="preserve"> PAGEREF _Toc4403338 \h </w:instrText>
+          <w:instrText xml:space="preserve"> PAGEREF _Toc20810968 \h </w:instrText>
         </w:r>
         <w:r>
           <w:rPr>
@@ -763,7 +781,7 @@
           <w:szCs w:val="22"/>
         </w:rPr>
       </w:pPr>
-      <w:hyperlink w:anchor="_Toc4403339" w:history="1">
+      <w:hyperlink w:anchor="_Toc20810969" w:history="1">
         <w:r>
           <w:rPr>
             <w:rStyle w:val="Hyperlink"/>
@@ -787,7 +805,7 @@
             <w:rStyle w:val="Hyperlink"/>
             <w:noProof/>
           </w:rPr>
-          <w:t>Version 5.1 (March 2019)</w:t>
+          <w:t>Version 5.2 (October 2019)</w:t>
         </w:r>
         <w:r>
           <w:rPr>
@@ -808,7 +826,7 @@
             <w:noProof/>
             <w:webHidden/>
           </w:rPr>
-          <w:instrText xml:space="preserve"> PAGEREF _Toc4403339 \h </w:instrText>
+          <w:instrText xml:space="preserve"> PAGEREF _Toc20810969 \h </w:instrText>
         </w:r>
         <w:r>
           <w:rPr>
@@ -851,7 +869,7 @@
           <w:szCs w:val="22"/>
         </w:rPr>
       </w:pPr>
-      <w:hyperlink w:anchor="_Toc4403340" w:history="1">
+      <w:hyperlink w:anchor="_Toc20810970" w:history="1">
         <w:r>
           <w:rPr>
             <w:rStyle w:val="Hyperlink"/>
@@ -875,7 +893,7 @@
             <w:rStyle w:val="Hyperlink"/>
             <w:noProof/>
           </w:rPr>
-          <w:t>Version 5.0 (August 2018)</w:t>
+          <w:t>Version 5.1 (March 2019)</w:t>
         </w:r>
         <w:r>
           <w:rPr>
@@ -896,7 +914,7 @@
             <w:noProof/>
             <w:webHidden/>
           </w:rPr>
-          <w:instrText xml:space="preserve"> PAGEREF _Toc4403340 \h </w:instrText>
+          <w:instrText xml:space="preserve"> PAGEREF _Toc20810970 \h </w:instrText>
         </w:r>
         <w:r>
           <w:rPr>
@@ -939,7 +957,7 @@
           <w:szCs w:val="22"/>
         </w:rPr>
       </w:pPr>
-      <w:hyperlink w:anchor="_Toc4403341" w:history="1">
+      <w:hyperlink w:anchor="_Toc20810971" w:history="1">
         <w:r>
           <w:rPr>
             <w:rStyle w:val="Hyperlink"/>
@@ -963,7 +981,7 @@
             <w:rStyle w:val="Hyperlink"/>
             <w:noProof/>
           </w:rPr>
-          <w:t>Version 4.1 (May 2015)</w:t>
+          <w:t>Version 5.0 (August 2018)</w:t>
         </w:r>
         <w:r>
           <w:rPr>
@@ -984,7 +1002,7 @@
             <w:noProof/>
             <w:webHidden/>
           </w:rPr>
-          <w:instrText xml:space="preserve"> PAGEREF _Toc4403341 \h </w:instrText>
+          <w:instrText xml:space="preserve"> PAGEREF _Toc20810971 \h </w:instrText>
         </w:r>
         <w:r>
           <w:rPr>
@@ -1027,7 +1045,7 @@
           <w:szCs w:val="22"/>
         </w:rPr>
       </w:pPr>
-      <w:hyperlink w:anchor="_Toc4403342" w:history="1">
+      <w:hyperlink w:anchor="_Toc20810972" w:history="1">
         <w:r>
           <w:rPr>
             <w:rStyle w:val="Hyperlink"/>
@@ -1051,7 +1069,7 @@
             <w:rStyle w:val="Hyperlink"/>
             <w:noProof/>
           </w:rPr>
-          <w:t>Version 4.0 (July 2014)</w:t>
+          <w:t>Version 4.1 (May 2015)</w:t>
         </w:r>
         <w:r>
           <w:rPr>
@@ -1072,7 +1090,7 @@
             <w:noProof/>
             <w:webHidden/>
           </w:rPr>
-          <w:instrText xml:space="preserve"> PAGEREF _Toc4403342 \h </w:instrText>
+          <w:instrText xml:space="preserve"> PAGEREF _Toc20810972 \h </w:instrText>
         </w:r>
         <w:r>
           <w:rPr>
@@ -1115,7 +1133,7 @@
           <w:szCs w:val="22"/>
         </w:rPr>
       </w:pPr>
-      <w:hyperlink w:anchor="_Toc4403343" w:history="1">
+      <w:hyperlink w:anchor="_Toc20810973" w:history="1">
         <w:r>
           <w:rPr>
             <w:rStyle w:val="Hyperlink"/>
@@ -1139,7 +1157,7 @@
             <w:rStyle w:val="Hyperlink"/>
             <w:noProof/>
           </w:rPr>
-          <w:t>Version 3.0</w:t>
+          <w:t>Version 4.0 (July 2014)</w:t>
         </w:r>
         <w:r>
           <w:rPr>
@@ -1160,7 +1178,7 @@
             <w:noProof/>
             <w:webHidden/>
           </w:rPr>
-          <w:instrText xml:space="preserve"> PAGEREF _Toc4403343 \h </w:instrText>
+          <w:instrText xml:space="preserve"> PAGEREF _Toc20810973 \h </w:instrText>
         </w:r>
         <w:r>
           <w:rPr>
@@ -1203,7 +1221,7 @@
           <w:szCs w:val="22"/>
         </w:rPr>
       </w:pPr>
-      <w:hyperlink w:anchor="_Toc4403344" w:history="1">
+      <w:hyperlink w:anchor="_Toc20810974" w:history="1">
         <w:r>
           <w:rPr>
             <w:rStyle w:val="Hyperlink"/>
@@ -1227,7 +1245,7 @@
             <w:rStyle w:val="Hyperlink"/>
             <w:noProof/>
           </w:rPr>
-          <w:t>Version 2.0</w:t>
+          <w:t>Version 3.0</w:t>
         </w:r>
         <w:r>
           <w:rPr>
@@ -1248,7 +1266,7 @@
             <w:noProof/>
             <w:webHidden/>
           </w:rPr>
-          <w:instrText xml:space="preserve"> PAGEREF _Toc4403344 \h </w:instrText>
+          <w:instrText xml:space="preserve"> PAGEREF _Toc20810974 \h </w:instrText>
         </w:r>
         <w:r>
           <w:rPr>
@@ -1278,6 +1296,8 @@
           <w:fldChar w:fldCharType="end"/>
         </w:r>
       </w:hyperlink>
+      <w:bookmarkStart w:id="2" w:name="_GoBack"/>
+      <w:bookmarkEnd w:id="2"/>
     </w:p>
     <w:p>
       <w:pPr>
@@ -1291,7 +1311,7 @@
           <w:szCs w:val="22"/>
         </w:rPr>
       </w:pPr>
-      <w:hyperlink w:anchor="_Toc4403345" w:history="1">
+      <w:hyperlink w:anchor="_Toc20810975" w:history="1">
         <w:r>
           <w:rPr>
             <w:rStyle w:val="Hyperlink"/>
@@ -1315,7 +1335,7 @@
             <w:rStyle w:val="Hyperlink"/>
             <w:noProof/>
           </w:rPr>
-          <w:t>Version 1.3 (July 2008)</w:t>
+          <w:t>Version 2.0</w:t>
         </w:r>
         <w:r>
           <w:rPr>
@@ -1336,7 +1356,7 @@
             <w:noProof/>
             <w:webHidden/>
           </w:rPr>
-          <w:instrText xml:space="preserve"> PAGEREF _Toc4403345 \h </w:instrText>
+          <w:instrText xml:space="preserve"> PAGEREF _Toc20810975 \h </w:instrText>
         </w:r>
         <w:r>
           <w:rPr>
@@ -1379,7 +1399,7 @@
           <w:szCs w:val="22"/>
         </w:rPr>
       </w:pPr>
-      <w:hyperlink w:anchor="_Toc4403346" w:history="1">
+      <w:hyperlink w:anchor="_Toc20810976" w:history="1">
         <w:r>
           <w:rPr>
             <w:rStyle w:val="Hyperlink"/>
@@ -1403,7 +1423,7 @@
             <w:rStyle w:val="Hyperlink"/>
             <w:noProof/>
           </w:rPr>
-          <w:t>Version 1.2</w:t>
+          <w:t>Version 1.3 (July 2008)</w:t>
         </w:r>
         <w:r>
           <w:rPr>
@@ -1424,7 +1444,7 @@
             <w:noProof/>
             <w:webHidden/>
           </w:rPr>
-          <w:instrText xml:space="preserve"> PAGEREF _Toc4403346 \h </w:instrText>
+          <w:instrText xml:space="preserve"> PAGEREF _Toc20810976 \h </w:instrText>
         </w:r>
         <w:r>
           <w:rPr>
@@ -1467,7 +1487,7 @@
           <w:szCs w:val="22"/>
         </w:rPr>
       </w:pPr>
-      <w:hyperlink w:anchor="_Toc4403347" w:history="1">
+      <w:hyperlink w:anchor="_Toc20810977" w:history="1">
         <w:r>
           <w:rPr>
             <w:rStyle w:val="Hyperlink"/>
@@ -1491,7 +1511,7 @@
             <w:rStyle w:val="Hyperlink"/>
             <w:noProof/>
           </w:rPr>
-          <w:t>Version 1.1</w:t>
+          <w:t>Version 1.2</w:t>
         </w:r>
         <w:r>
           <w:rPr>
@@ -1512,7 +1532,7 @@
             <w:noProof/>
             <w:webHidden/>
           </w:rPr>
-          <w:instrText xml:space="preserve"> PAGEREF _Toc4403347 \h </w:instrText>
+          <w:instrText xml:space="preserve"> PAGEREF _Toc20810977 \h </w:instrText>
         </w:r>
         <w:r>
           <w:rPr>
@@ -1533,90 +1553,6 @@
             <w:webHidden/>
           </w:rPr>
           <w:t>4</w:t>
-        </w:r>
-        <w:r>
-          <w:rPr>
-            <w:noProof/>
-            <w:webHidden/>
-          </w:rPr>
-          <w:fldChar w:fldCharType="end"/>
-        </w:r>
-      </w:hyperlink>
-    </w:p>
-    <w:p>
-      <w:pPr>
-        <w:pStyle w:val="TOC2"/>
-        <w:rPr>
-          <w:rFonts w:eastAsiaTheme="minorEastAsia"/>
-          <w:noProof/>
-          <w:sz w:val="22"/>
-          <w:szCs w:val="22"/>
-        </w:rPr>
-      </w:pPr>
-      <w:hyperlink w:anchor="_Toc4403348" w:history="1">
-        <w:r>
-          <w:rPr>
-            <w:rStyle w:val="Hyperlink"/>
-            <w:noProof/>
-          </w:rPr>
-          <w:t>1.5</w:t>
-        </w:r>
-        <w:r>
-          <w:rPr>
-            <w:rFonts w:eastAsiaTheme="minorEastAsia"/>
-            <w:noProof/>
-            <w:sz w:val="22"/>
-            <w:szCs w:val="22"/>
-          </w:rPr>
-          <w:tab/>
-        </w:r>
-        <w:r>
-          <w:rPr>
-            <w:rStyle w:val="Hyperlink"/>
-            <w:noProof/>
-          </w:rPr>
-          <w:t>Minor Releases</w:t>
-        </w:r>
-        <w:r>
-          <w:rPr>
-            <w:noProof/>
-            <w:webHidden/>
-          </w:rPr>
-          <w:tab/>
-        </w:r>
-        <w:r>
-          <w:rPr>
-            <w:noProof/>
-            <w:webHidden/>
-          </w:rPr>
-          <w:fldChar w:fldCharType="begin"/>
-        </w:r>
-        <w:r>
-          <w:rPr>
-            <w:noProof/>
-            <w:webHidden/>
-          </w:rPr>
-          <w:instrText xml:space="preserve"> PAGEREF _Toc4403348 \h </w:instrText>
-        </w:r>
-        <w:r>
-          <w:rPr>
-            <w:noProof/>
-            <w:webHidden/>
-          </w:rPr>
-        </w:r>
-        <w:r>
-          <w:rPr>
-            <w:noProof/>
-            <w:webHidden/>
-          </w:rPr>
-          <w:fldChar w:fldCharType="separate"/>
-        </w:r>
-        <w:r>
-          <w:rPr>
-            <w:noProof/>
-            <w:webHidden/>
-          </w:rPr>
-          <w:t>5</w:t>
         </w:r>
         <w:r>
           <w:rPr>
@@ -1639,13 +1575,13 @@
           <w:szCs w:val="22"/>
         </w:rPr>
       </w:pPr>
-      <w:hyperlink w:anchor="_Toc4403349" w:history="1">
+      <w:hyperlink w:anchor="_Toc20810978" w:history="1">
         <w:r>
           <w:rPr>
             <w:rStyle w:val="Hyperlink"/>
             <w:noProof/>
           </w:rPr>
-          <w:t>1.5.1</w:t>
+          <w:t>1.4.10</w:t>
         </w:r>
         <w:r>
           <w:rPr>
@@ -1663,7 +1599,7 @@
             <w:rStyle w:val="Hyperlink"/>
             <w:noProof/>
           </w:rPr>
-          <w:t>Version 4.1.3 (October 2017)</w:t>
+          <w:t>Version 1.1</w:t>
         </w:r>
         <w:r>
           <w:rPr>
@@ -1684,7 +1620,91 @@
             <w:noProof/>
             <w:webHidden/>
           </w:rPr>
-          <w:instrText xml:space="preserve"> PAGEREF _Toc4403349 \h </w:instrText>
+          <w:instrText xml:space="preserve"> PAGEREF _Toc20810978 \h </w:instrText>
+        </w:r>
+        <w:r>
+          <w:rPr>
+            <w:noProof/>
+            <w:webHidden/>
+          </w:rPr>
+        </w:r>
+        <w:r>
+          <w:rPr>
+            <w:noProof/>
+            <w:webHidden/>
+          </w:rPr>
+          <w:fldChar w:fldCharType="separate"/>
+        </w:r>
+        <w:r>
+          <w:rPr>
+            <w:noProof/>
+            <w:webHidden/>
+          </w:rPr>
+          <w:t>4</w:t>
+        </w:r>
+        <w:r>
+          <w:rPr>
+            <w:noProof/>
+            <w:webHidden/>
+          </w:rPr>
+          <w:fldChar w:fldCharType="end"/>
+        </w:r>
+      </w:hyperlink>
+    </w:p>
+    <w:p>
+      <w:pPr>
+        <w:pStyle w:val="TOC2"/>
+        <w:rPr>
+          <w:rFonts w:eastAsiaTheme="minorEastAsia"/>
+          <w:noProof/>
+          <w:sz w:val="22"/>
+          <w:szCs w:val="22"/>
+        </w:rPr>
+      </w:pPr>
+      <w:hyperlink w:anchor="_Toc20810979" w:history="1">
+        <w:r>
+          <w:rPr>
+            <w:rStyle w:val="Hyperlink"/>
+            <w:noProof/>
+          </w:rPr>
+          <w:t>1.5</w:t>
+        </w:r>
+        <w:r>
+          <w:rPr>
+            <w:rFonts w:eastAsiaTheme="minorEastAsia"/>
+            <w:noProof/>
+            <w:sz w:val="22"/>
+            <w:szCs w:val="22"/>
+          </w:rPr>
+          <w:tab/>
+        </w:r>
+        <w:r>
+          <w:rPr>
+            <w:rStyle w:val="Hyperlink"/>
+            <w:noProof/>
+          </w:rPr>
+          <w:t>Minor Releases</w:t>
+        </w:r>
+        <w:r>
+          <w:rPr>
+            <w:noProof/>
+            <w:webHidden/>
+          </w:rPr>
+          <w:tab/>
+        </w:r>
+        <w:r>
+          <w:rPr>
+            <w:noProof/>
+            <w:webHidden/>
+          </w:rPr>
+          <w:fldChar w:fldCharType="begin"/>
+        </w:r>
+        <w:r>
+          <w:rPr>
+            <w:noProof/>
+            <w:webHidden/>
+          </w:rPr>
+          <w:instrText xml:space="preserve"> PAGEREF _Toc20810979 \h </w:instrText>
         </w:r>
         <w:r>
           <w:rPr>
@@ -1727,13 +1747,13 @@
           <w:szCs w:val="22"/>
         </w:rPr>
       </w:pPr>
-      <w:hyperlink w:anchor="_Toc4403350" w:history="1">
+      <w:hyperlink w:anchor="_Toc20810980" w:history="1">
         <w:r>
           <w:rPr>
             <w:rStyle w:val="Hyperlink"/>
             <w:noProof/>
           </w:rPr>
-          <w:t>1.5.2</w:t>
+          <w:t>1.5.1</w:t>
         </w:r>
         <w:r>
           <w:rPr>
@@ -1751,6 +1771,94 @@
             <w:rStyle w:val="Hyperlink"/>
             <w:noProof/>
           </w:rPr>
+          <w:t>Version 4.1.3 (October 2017)</w:t>
+        </w:r>
+        <w:r>
+          <w:rPr>
+            <w:noProof/>
+            <w:webHidden/>
+          </w:rPr>
+          <w:tab/>
+        </w:r>
+        <w:r>
+          <w:rPr>
+            <w:noProof/>
+            <w:webHidden/>
+          </w:rPr>
+          <w:fldChar w:fldCharType="begin"/>
+        </w:r>
+        <w:r>
+          <w:rPr>
+            <w:noProof/>
+            <w:webHidden/>
+          </w:rPr>
+          <w:instrText xml:space="preserve"> PAGEREF _Toc20810980 \h </w:instrText>
+        </w:r>
+        <w:r>
+          <w:rPr>
+            <w:noProof/>
+            <w:webHidden/>
+          </w:rPr>
+        </w:r>
+        <w:r>
+          <w:rPr>
+            <w:noProof/>
+            <w:webHidden/>
+          </w:rPr>
+          <w:fldChar w:fldCharType="separate"/>
+        </w:r>
+        <w:r>
+          <w:rPr>
+            <w:noProof/>
+            <w:webHidden/>
+          </w:rPr>
+          <w:t>5</w:t>
+        </w:r>
+        <w:r>
+          <w:rPr>
+            <w:noProof/>
+            <w:webHidden/>
+          </w:rPr>
+          <w:fldChar w:fldCharType="end"/>
+        </w:r>
+      </w:hyperlink>
+    </w:p>
+    <w:p>
+      <w:pPr>
+        <w:pStyle w:val="TOC3"/>
+        <w:rPr>
+          <w:rFonts w:eastAsiaTheme="minorEastAsia"/>
+          <w:i w:val="0"/>
+          <w:iCs w:val="0"/>
+          <w:noProof/>
+          <w:sz w:val="22"/>
+          <w:szCs w:val="22"/>
+        </w:rPr>
+      </w:pPr>
+      <w:hyperlink w:anchor="_Toc20810981" w:history="1">
+        <w:r>
+          <w:rPr>
+            <w:rStyle w:val="Hyperlink"/>
+            <w:noProof/>
+          </w:rPr>
+          <w:t>1.5.2</w:t>
+        </w:r>
+        <w:r>
+          <w:rPr>
+            <w:rFonts w:eastAsiaTheme="minorEastAsia"/>
+            <w:i w:val="0"/>
+            <w:iCs w:val="0"/>
+            <w:noProof/>
+            <w:sz w:val="22"/>
+            <w:szCs w:val="22"/>
+          </w:rPr>
+          <w:tab/>
+        </w:r>
+        <w:r>
+          <w:rPr>
+            <w:rStyle w:val="Hyperlink"/>
+            <w:noProof/>
+          </w:rPr>
           <w:t>Version 4.1.1 (June 2017)</w:t>
         </w:r>
         <w:r>
@@ -1772,7 +1880,7 @@
             <w:noProof/>
             <w:webHidden/>
           </w:rPr>
-          <w:instrText xml:space="preserve"> PAGEREF _Toc4403350 \h </w:instrText>
+          <w:instrText xml:space="preserve"> PAGEREF _Toc20810981 \h </w:instrText>
         </w:r>
         <w:r>
           <w:rPr>
@@ -1813,7 +1921,7 @@
           <w:szCs w:val="22"/>
         </w:rPr>
       </w:pPr>
-      <w:hyperlink w:anchor="_Toc4403351" w:history="1">
+      <w:hyperlink w:anchor="_Toc20810982" w:history="1">
         <w:r>
           <w:rPr>
             <w:rStyle w:val="Hyperlink"/>
@@ -1856,7 +1964,7 @@
             <w:noProof/>
             <w:webHidden/>
           </w:rPr>
-          <w:instrText xml:space="preserve"> PAGEREF _Toc4403351 \h </w:instrText>
+          <w:instrText xml:space="preserve"> PAGEREF _Toc20810982 \h </w:instrText>
         </w:r>
         <w:r>
           <w:rPr>
@@ -1897,7 +2005,7 @@
           <w:szCs w:val="22"/>
         </w:rPr>
       </w:pPr>
-      <w:hyperlink w:anchor="_Toc4403352" w:history="1">
+      <w:hyperlink w:anchor="_Toc20810983" w:history="1">
         <w:r>
           <w:rPr>
             <w:rStyle w:val="Hyperlink"/>
@@ -1940,7 +2048,7 @@
             <w:noProof/>
             <w:webHidden/>
           </w:rPr>
-          <w:instrText xml:space="preserve"> PAGEREF _Toc4403352 \h </w:instrText>
+          <w:instrText xml:space="preserve"> PAGEREF _Toc20810983 \h </w:instrText>
         </w:r>
         <w:r>
           <w:rPr>
@@ -1988,7 +2096,7 @@
           <w:szCs w:val="22"/>
         </w:rPr>
       </w:pPr>
-      <w:hyperlink w:anchor="_Toc4403353" w:history="1">
+      <w:hyperlink w:anchor="_Toc20810984" w:history="1">
         <w:r>
           <w:rPr>
             <w:rStyle w:val="Hyperlink"/>
@@ -2034,7 +2142,7 @@
             <w:noProof/>
             <w:webHidden/>
           </w:rPr>
-          <w:instrText xml:space="preserve"> PAGEREF _Toc4403353 \h </w:instrText>
+          <w:instrText xml:space="preserve"> PAGEREF _Toc20810984 \h </w:instrText>
         </w:r>
         <w:r>
           <w:rPr>
@@ -2075,7 +2183,7 @@
           <w:szCs w:val="22"/>
         </w:rPr>
       </w:pPr>
-      <w:hyperlink w:anchor="_Toc4403354" w:history="1">
+      <w:hyperlink w:anchor="_Toc20810985" w:history="1">
         <w:r>
           <w:rPr>
             <w:rStyle w:val="Hyperlink"/>
@@ -2118,7 +2226,7 @@
             <w:noProof/>
             <w:webHidden/>
           </w:rPr>
-          <w:instrText xml:space="preserve"> PAGEREF _Toc4403354 \h </w:instrText>
+          <w:instrText xml:space="preserve"> PAGEREF _Toc20810985 \h </w:instrText>
         </w:r>
         <w:r>
           <w:rPr>
@@ -2159,7 +2267,7 @@
           <w:szCs w:val="22"/>
         </w:rPr>
       </w:pPr>
-      <w:hyperlink w:anchor="_Toc4403355" w:history="1">
+      <w:hyperlink w:anchor="_Toc20810986" w:history="1">
         <w:r>
           <w:rPr>
             <w:rStyle w:val="Hyperlink"/>
@@ -2202,7 +2310,7 @@
             <w:noProof/>
             <w:webHidden/>
           </w:rPr>
-          <w:instrText xml:space="preserve"> PAGEREF _Toc4403355 \h </w:instrText>
+          <w:instrText xml:space="preserve"> PAGEREF _Toc20810986 \h </w:instrText>
         </w:r>
         <w:r>
           <w:rPr>
@@ -2243,7 +2351,7 @@
           <w:szCs w:val="22"/>
         </w:rPr>
       </w:pPr>
-      <w:hyperlink w:anchor="_Toc4403356" w:history="1">
+      <w:hyperlink w:anchor="_Toc20810987" w:history="1">
         <w:r>
           <w:rPr>
             <w:rStyle w:val="Hyperlink"/>
@@ -2286,7 +2394,7 @@
             <w:noProof/>
             <w:webHidden/>
           </w:rPr>
-          <w:instrText xml:space="preserve"> PAGEREF _Toc4403356 \h </w:instrText>
+          <w:instrText xml:space="preserve"> PAGEREF _Toc20810987 \h </w:instrText>
         </w:r>
         <w:r>
           <w:rPr>
@@ -2327,7 +2435,7 @@
           <w:szCs w:val="22"/>
         </w:rPr>
       </w:pPr>
-      <w:hyperlink w:anchor="_Toc4403357" w:history="1">
+      <w:hyperlink w:anchor="_Toc20810988" w:history="1">
         <w:r>
           <w:rPr>
             <w:rStyle w:val="Hyperlink"/>
@@ -2370,7 +2478,7 @@
             <w:noProof/>
             <w:webHidden/>
           </w:rPr>
-          <w:instrText xml:space="preserve"> PAGEREF _Toc4403357 \h </w:instrText>
+          <w:instrText xml:space="preserve"> PAGEREF _Toc20810988 \h </w:instrText>
         </w:r>
         <w:r>
           <w:rPr>
@@ -2411,7 +2519,7 @@
           <w:szCs w:val="22"/>
         </w:rPr>
       </w:pPr>
-      <w:hyperlink w:anchor="_Toc4403358" w:history="1">
+      <w:hyperlink w:anchor="_Toc20810989" w:history="1">
         <w:r>
           <w:rPr>
             <w:rStyle w:val="Hyperlink"/>
@@ -2454,7 +2562,7 @@
             <w:noProof/>
             <w:webHidden/>
           </w:rPr>
-          <w:instrText xml:space="preserve"> PAGEREF _Toc4403358 \h </w:instrText>
+          <w:instrText xml:space="preserve"> PAGEREF _Toc20810989 \h </w:instrText>
         </w:r>
         <w:r>
           <w:rPr>
@@ -2495,7 +2603,7 @@
           <w:szCs w:val="22"/>
         </w:rPr>
       </w:pPr>
-      <w:hyperlink w:anchor="_Toc4403359" w:history="1">
+      <w:hyperlink w:anchor="_Toc20810990" w:history="1">
         <w:r>
           <w:rPr>
             <w:rStyle w:val="Hyperlink"/>
@@ -2538,7 +2646,7 @@
             <w:noProof/>
             <w:webHidden/>
           </w:rPr>
-          <w:instrText xml:space="preserve"> PAGEREF _Toc4403359 \h </w:instrText>
+          <w:instrText xml:space="preserve"> PAGEREF _Toc20810990 \h </w:instrText>
         </w:r>
         <w:r>
           <w:rPr>
@@ -2581,7 +2689,7 @@
           <w:szCs w:val="22"/>
         </w:rPr>
       </w:pPr>
-      <w:hyperlink w:anchor="_Toc4403360" w:history="1">
+      <w:hyperlink w:anchor="_Toc20810991" w:history="1">
         <w:r>
           <w:rPr>
             <w:rStyle w:val="Hyperlink"/>
@@ -2626,7 +2734,7 @@
             <w:noProof/>
             <w:webHidden/>
           </w:rPr>
-          <w:instrText xml:space="preserve"> PAGEREF _Toc4403360 \h </w:instrText>
+          <w:instrText xml:space="preserve"> PAGEREF _Toc20810991 \h </w:instrText>
         </w:r>
         <w:r>
           <w:rPr>
@@ -2669,7 +2777,7 @@
           <w:szCs w:val="22"/>
         </w:rPr>
       </w:pPr>
-      <w:hyperlink w:anchor="_Toc4403361" w:history="1">
+      <w:hyperlink w:anchor="_Toc20810992" w:history="1">
         <w:r>
           <w:rPr>
             <w:rStyle w:val="Hyperlink"/>
@@ -2714,7 +2822,7 @@
             <w:noProof/>
             <w:webHidden/>
           </w:rPr>
-          <w:instrText xml:space="preserve"> PAGEREF _Toc4403361 \h </w:instrText>
+          <w:instrText xml:space="preserve"> PAGEREF _Toc20810992 \h </w:instrText>
         </w:r>
         <w:r>
           <w:rPr>
@@ -2757,7 +2865,7 @@
           <w:szCs w:val="22"/>
         </w:rPr>
       </w:pPr>
-      <w:hyperlink w:anchor="_Toc4403362" w:history="1">
+      <w:hyperlink w:anchor="_Toc20810993" w:history="1">
         <w:r>
           <w:rPr>
             <w:rStyle w:val="Hyperlink"/>
@@ -2802,7 +2910,7 @@
             <w:noProof/>
             <w:webHidden/>
           </w:rPr>
-          <w:instrText xml:space="preserve"> PAGEREF _Toc4403362 \h </w:instrText>
+          <w:instrText xml:space="preserve"> PAGEREF _Toc20810993 \h </w:instrText>
         </w:r>
         <w:r>
           <w:rPr>
@@ -2845,7 +2953,7 @@
           <w:szCs w:val="22"/>
         </w:rPr>
       </w:pPr>
-      <w:hyperlink w:anchor="_Toc4403363" w:history="1">
+      <w:hyperlink w:anchor="_Toc20810994" w:history="1">
         <w:r>
           <w:rPr>
             <w:rStyle w:val="Hyperlink"/>
@@ -2890,7 +2998,7 @@
             <w:noProof/>
             <w:webHidden/>
           </w:rPr>
-          <w:instrText xml:space="preserve"> PAGEREF _Toc4403363 \h </w:instrText>
+          <w:instrText xml:space="preserve"> PAGEREF _Toc20810994 \h </w:instrText>
         </w:r>
         <w:r>
           <w:rPr>
@@ -2938,7 +3046,7 @@
           <w:szCs w:val="22"/>
         </w:rPr>
       </w:pPr>
-      <w:hyperlink w:anchor="_Toc4403364" w:history="1">
+      <w:hyperlink w:anchor="_Toc20810995" w:history="1">
         <w:r>
           <w:rPr>
             <w:rStyle w:val="Hyperlink"/>
@@ -2984,7 +3092,7 @@
             <w:noProof/>
             <w:webHidden/>
           </w:rPr>
-          <w:instrText xml:space="preserve"> PAGEREF _Toc4403364 \h </w:instrText>
+          <w:instrText xml:space="preserve"> PAGEREF _Toc20810995 \h </w:instrText>
         </w:r>
         <w:r>
           <w:rPr>
@@ -3032,7 +3140,7 @@
           <w:szCs w:val="22"/>
         </w:rPr>
       </w:pPr>
-      <w:hyperlink w:anchor="_Toc4403365" w:history="1">
+      <w:hyperlink w:anchor="_Toc20810996" w:history="1">
         <w:r>
           <w:rPr>
             <w:rStyle w:val="Hyperlink"/>
@@ -3078,7 +3186,7 @@
             <w:noProof/>
             <w:webHidden/>
           </w:rPr>
-          <w:instrText xml:space="preserve"> PAGEREF _Toc4403365 \h </w:instrText>
+          <w:instrText xml:space="preserve"> PAGEREF _Toc20810996 \h </w:instrText>
         </w:r>
         <w:r>
           <w:rPr>
@@ -3126,7 +3234,7 @@
           <w:szCs w:val="22"/>
         </w:rPr>
       </w:pPr>
-      <w:hyperlink w:anchor="_Toc4403366" w:history="1">
+      <w:hyperlink w:anchor="_Toc20810997" w:history="1">
         <w:r>
           <w:rPr>
             <w:rStyle w:val="Hyperlink"/>
@@ -3172,7 +3280,7 @@
             <w:noProof/>
             <w:webHidden/>
           </w:rPr>
-          <w:instrText xml:space="preserve"> PAGEREF _Toc4403366 \h </w:instrText>
+          <w:instrText xml:space="preserve"> PAGEREF _Toc20810997 \h </w:instrText>
         </w:r>
         <w:r>
           <w:rPr>
@@ -3213,7 +3321,7 @@
           <w:szCs w:val="22"/>
         </w:rPr>
       </w:pPr>
-      <w:hyperlink w:anchor="_Toc4403367" w:history="1">
+      <w:hyperlink w:anchor="_Toc20810998" w:history="1">
         <w:r>
           <w:rPr>
             <w:rStyle w:val="Hyperlink"/>
@@ -3256,7 +3364,7 @@
             <w:noProof/>
             <w:webHidden/>
           </w:rPr>
-          <w:instrText xml:space="preserve"> PAGEREF _Toc4403367 \h </w:instrText>
+          <w:instrText xml:space="preserve"> PAGEREF _Toc20810998 \h </w:instrText>
         </w:r>
         <w:r>
           <w:rPr>
@@ -3297,7 +3405,7 @@
           <w:szCs w:val="22"/>
         </w:rPr>
       </w:pPr>
-      <w:hyperlink w:anchor="_Toc4403368" w:history="1">
+      <w:hyperlink w:anchor="_Toc20810999" w:history="1">
         <w:r>
           <w:rPr>
             <w:rStyle w:val="Hyperlink"/>
@@ -3340,7 +3448,7 @@
             <w:noProof/>
             <w:webHidden/>
           </w:rPr>
-          <w:instrText xml:space="preserve"> PAGEREF _Toc4403368 \h </w:instrText>
+          <w:instrText xml:space="preserve"> PAGEREF _Toc20810999 \h </w:instrText>
         </w:r>
         <w:r>
           <w:rPr>
@@ -3381,7 +3489,7 @@
           <w:szCs w:val="22"/>
         </w:rPr>
       </w:pPr>
-      <w:hyperlink w:anchor="_Toc4403369" w:history="1">
+      <w:hyperlink w:anchor="_Toc20811000" w:history="1">
         <w:r>
           <w:rPr>
             <w:rStyle w:val="Hyperlink"/>
@@ -3424,7 +3532,7 @@
             <w:noProof/>
             <w:webHidden/>
           </w:rPr>
-          <w:instrText xml:space="preserve"> PAGEREF _Toc4403369 \h </w:instrText>
+          <w:instrText xml:space="preserve"> PAGEREF _Toc20811000 \h </w:instrText>
         </w:r>
         <w:r>
           <w:rPr>
@@ -3467,7 +3575,7 @@
           <w:szCs w:val="22"/>
         </w:rPr>
       </w:pPr>
-      <w:hyperlink w:anchor="_Toc4403370" w:history="1">
+      <w:hyperlink w:anchor="_Toc20811001" w:history="1">
         <w:r>
           <w:rPr>
             <w:rStyle w:val="Hyperlink"/>
@@ -3512,7 +3620,7 @@
             <w:noProof/>
             <w:webHidden/>
           </w:rPr>
-          <w:instrText xml:space="preserve"> PAGEREF _Toc4403370 \h </w:instrText>
+          <w:instrText xml:space="preserve"> PAGEREF _Toc20811001 \h </w:instrText>
         </w:r>
         <w:r>
           <w:rPr>
@@ -3555,7 +3663,7 @@
           <w:szCs w:val="22"/>
         </w:rPr>
       </w:pPr>
-      <w:hyperlink w:anchor="_Toc4403371" w:history="1">
+      <w:hyperlink w:anchor="_Toc20811002" w:history="1">
         <w:r>
           <w:rPr>
             <w:rStyle w:val="Hyperlink"/>
@@ -3600,7 +3708,7 @@
             <w:noProof/>
             <w:webHidden/>
           </w:rPr>
-          <w:instrText xml:space="preserve"> PAGEREF _Toc4403371 \h </w:instrText>
+          <w:instrText xml:space="preserve"> PAGEREF _Toc20811002 \h </w:instrText>
         </w:r>
         <w:r>
           <w:rPr>
@@ -3643,7 +3751,7 @@
           <w:szCs w:val="22"/>
         </w:rPr>
       </w:pPr>
-      <w:hyperlink w:anchor="_Toc4403372" w:history="1">
+      <w:hyperlink w:anchor="_Toc20811003" w:history="1">
         <w:r>
           <w:rPr>
             <w:rStyle w:val="Hyperlink"/>
@@ -3688,7 +3796,7 @@
             <w:noProof/>
             <w:webHidden/>
           </w:rPr>
-          <w:instrText xml:space="preserve"> PAGEREF _Toc4403372 \h </w:instrText>
+          <w:instrText xml:space="preserve"> PAGEREF _Toc20811003 \h </w:instrText>
         </w:r>
         <w:r>
           <w:rPr>
@@ -3731,7 +3839,7 @@
       <w:r>
         <w:tab/>
       </w:r>
-      <w:bookmarkStart w:id="3" w:name="_Toc4403332"/>
+      <w:bookmarkStart w:id="3" w:name="_Toc20810962"/>
       <w:r>
         <w:t>Introduction</w:t>
       </w:r>
@@ -3861,7 +3969,7 @@
       </w:pPr>
       <w:bookmarkStart w:id="4" w:name="_Ref152240898"/>
       <w:bookmarkStart w:id="5" w:name="_Toc134885584"/>
-      <w:bookmarkStart w:id="6" w:name="_Toc4403333"/>
+      <w:bookmarkStart w:id="6" w:name="_Toc20810963"/>
       <w:r>
         <w:t>Shade Calculation</w:t>
       </w:r>
@@ -3900,7 +4008,7 @@
       <w:pPr>
         <w:pStyle w:val="Heading2"/>
       </w:pPr>
-      <w:bookmarkStart w:id="7" w:name="_Toc4403334"/>
+      <w:bookmarkStart w:id="7" w:name="_Toc20810964"/>
       <w:r>
         <w:t>Cohort Reproduction</w:t>
       </w:r>
@@ -3968,7 +4076,7 @@
       </w:pPr>
       <w:bookmarkStart w:id="8" w:name="_Toc185672214"/>
       <w:bookmarkStart w:id="9" w:name="_Toc185671172"/>
-      <w:bookmarkStart w:id="10" w:name="_Toc4403335"/>
+      <w:bookmarkStart w:id="10" w:name="_Toc20810965"/>
       <w:r>
         <w:t>Cohort Reproduction – Disturbance Interactions</w:t>
       </w:r>
@@ -4054,14 +4162,22 @@
       </w:r>
       <w:proofErr w:type="spellEnd"/>
       <w:r>
-        <w:t>, nor resprouting occurred, seeding dispersal into a sight will occur.</w:t>
+        <w:t xml:space="preserve">, nor </w:t>
+      </w:r>
+      <w:proofErr w:type="spellStart"/>
+      <w:r>
+        <w:t>resprouting</w:t>
+      </w:r>
+      <w:proofErr w:type="spellEnd"/>
+      <w:r>
+        <w:t xml:space="preserve"> occurred, seeding dispersal into a sight will occur.</w:t>
       </w:r>
     </w:p>
     <w:p>
       <w:pPr>
         <w:pStyle w:val="Heading2"/>
       </w:pPr>
-      <w:bookmarkStart w:id="11" w:name="_Toc4403336"/>
+      <w:bookmarkStart w:id="11" w:name="_Toc20810966"/>
       <w:r>
         <w:t>Cohort Ageing</w:t>
       </w:r>
@@ -4099,7 +4215,7 @@
       </w:pPr>
       <w:bookmarkStart w:id="12" w:name="_Ref133383589"/>
       <w:bookmarkStart w:id="13" w:name="_Ref133383605"/>
-      <w:bookmarkStart w:id="14" w:name="_Toc4403337"/>
+      <w:bookmarkStart w:id="14" w:name="_Toc20810967"/>
       <w:r>
         <w:t>Cohort Mortality</w:t>
       </w:r>
@@ -4173,10 +4289,10 @@
             <v:path o:extrusionok="f" gradientshapeok="t" o:connecttype="rect"/>
             <o:lock v:ext="edit" aspectratio="t"/>
           </v:shapetype>
-          <v:shape id="_x0000_i1025" type="#_x0000_t75" style="width:311.65pt;height:38.35pt" o:ole="">
+          <v:shape id="_x0000_i1025" type="#_x0000_t75" style="width:311.4pt;height:38.4pt" o:ole="">
             <v:imagedata r:id="rId9" o:title=""/>
           </v:shape>
-          <o:OLEObject Type="Embed" ProgID="Equation.3" ShapeID="_x0000_i1025" DrawAspect="Content" ObjectID="_1615016078" r:id="rId10"/>
+          <o:OLEObject Type="Embed" ProgID="Equation.3" ShapeID="_x0000_i1025" DrawAspect="Content" ObjectID="_1631423713" r:id="rId10"/>
         </w:object>
       </w:r>
     </w:p>
@@ -4206,10 +4322,10 @@
           <w:position w:val="-24"/>
         </w:rPr>
         <w:object w:dxaOrig="2140" w:dyaOrig="660">
-          <v:shape id="_x0000_i1026" type="#_x0000_t75" style="width:107.75pt;height:32.6pt" o:ole="">
+          <v:shape id="_x0000_i1026" type="#_x0000_t75" style="width:108pt;height:32.4pt" o:ole="">
             <v:imagedata r:id="rId11" o:title=""/>
           </v:shape>
-          <o:OLEObject Type="Embed" ProgID="Equation.3" ShapeID="_x0000_i1026" DrawAspect="Content" ObjectID="_1615016079" r:id="rId12"/>
+          <o:OLEObject Type="Embed" ProgID="Equation.3" ShapeID="_x0000_i1026" DrawAspect="Content" ObjectID="_1631423714" r:id="rId12"/>
         </w:object>
       </w:r>
     </w:p>
@@ -4249,7 +4365,7 @@
           <w:numId w:val="4"/>
         </w:numPr>
       </w:pPr>
-      <w:bookmarkStart w:id="15" w:name="_Toc4403338"/>
+      <w:bookmarkStart w:id="15" w:name="_Toc20810968"/>
       <w:r>
         <w:t>Major Releases</w:t>
       </w:r>
@@ -4259,11 +4375,29 @@
       <w:pPr>
         <w:pStyle w:val="Heading3"/>
       </w:pPr>
-      <w:bookmarkStart w:id="16" w:name="_Toc4403339"/>
+      <w:bookmarkStart w:id="16" w:name="_Toc20810969"/>
+      <w:r>
+        <w:t>Version 5.2 (October 2019)</w:t>
+      </w:r>
+      <w:bookmarkEnd w:id="16"/>
+    </w:p>
+    <w:p>
+      <w:pPr>
+        <w:pStyle w:val="textbody"/>
+      </w:pPr>
+      <w:r>
+        <w:t>Updated to Succession Library v8.</w:t>
+      </w:r>
+    </w:p>
+    <w:p>
+      <w:pPr>
+        <w:pStyle w:val="Heading3"/>
+      </w:pPr>
+      <w:bookmarkStart w:id="17" w:name="_Toc20810970"/>
       <w:r>
         <w:t>Version 5.1 (March 2019)</w:t>
       </w:r>
-      <w:bookmarkEnd w:id="16"/>
+      <w:bookmarkEnd w:id="17"/>
     </w:p>
     <w:p>
       <w:pPr>
@@ -4277,11 +4411,11 @@
       <w:pPr>
         <w:pStyle w:val="Heading3"/>
       </w:pPr>
-      <w:bookmarkStart w:id="17" w:name="_Toc4403340"/>
+      <w:bookmarkStart w:id="18" w:name="_Toc20810971"/>
       <w:r>
         <w:t>Version 5.0 (August 2018)</w:t>
       </w:r>
-      <w:bookmarkEnd w:id="17"/>
+      <w:bookmarkEnd w:id="18"/>
     </w:p>
     <w:p>
       <w:pPr>
@@ -4295,8 +4429,9 @@
       <w:pPr>
         <w:pStyle w:val="Heading3"/>
       </w:pPr>
-      <w:bookmarkStart w:id="18" w:name="_Toc4403341"/>
-      <w:r>
+      <w:bookmarkStart w:id="19" w:name="_Toc20810972"/>
+      <w:r>
+        <w:lastRenderedPageBreak/>
         <w:t>Version 4.1 (</w:t>
       </w:r>
       <w:r>
@@ -4305,7 +4440,7 @@
       <w:r>
         <w:t>)</w:t>
       </w:r>
-      <w:bookmarkEnd w:id="18"/>
+      <w:bookmarkEnd w:id="19"/>
     </w:p>
     <w:p>
       <w:pPr>
@@ -4319,12 +4454,11 @@
       <w:pPr>
         <w:pStyle w:val="Heading3"/>
       </w:pPr>
-      <w:bookmarkStart w:id="19" w:name="_Toc4403342"/>
-      <w:r>
-        <w:lastRenderedPageBreak/>
+      <w:bookmarkStart w:id="20" w:name="_Toc20810973"/>
+      <w:r>
         <w:t>Version 4.0 (July 2014)</w:t>
       </w:r>
-      <w:bookmarkEnd w:id="19"/>
+      <w:bookmarkEnd w:id="20"/>
     </w:p>
     <w:p>
       <w:pPr>
@@ -4338,16 +4472,26 @@
       <w:pPr>
         <w:pStyle w:val="Heading3"/>
       </w:pPr>
-      <w:bookmarkStart w:id="20" w:name="_Toc4403343"/>
+      <w:bookmarkStart w:id="21" w:name="_Toc20810974"/>
       <w:r>
         <w:t xml:space="preserve">Version </w:t>
       </w:r>
-      <w:fldSimple w:instr=" DOCPROPERTY  &quot;Extension Version&quot;  \* MERGEFORMAT ">
-        <w:r>
-          <w:t>3.0</w:t>
-        </w:r>
-        <w:bookmarkEnd w:id="20"/>
-      </w:fldSimple>
+      <w:r>
+        <w:fldChar w:fldCharType="begin"/>
+      </w:r>
+      <w:r>
+        <w:instrText xml:space="preserve"> DOCPROPERTY  "Extension Version"  \* MERGEFORMAT </w:instrText>
+      </w:r>
+      <w:r>
+        <w:fldChar w:fldCharType="separate"/>
+      </w:r>
+      <w:r>
+        <w:t>3.0</w:t>
+      </w:r>
+      <w:bookmarkEnd w:id="21"/>
+      <w:r>
+        <w:fldChar w:fldCharType="end"/>
+      </w:r>
     </w:p>
     <w:p>
       <w:pPr>
@@ -4361,11 +4505,11 @@
       <w:pPr>
         <w:pStyle w:val="Heading3"/>
       </w:pPr>
-      <w:bookmarkStart w:id="21" w:name="_Toc4403344"/>
+      <w:bookmarkStart w:id="22" w:name="_Toc20810975"/>
       <w:r>
         <w:t>Version 2.0</w:t>
       </w:r>
-      <w:bookmarkEnd w:id="21"/>
+      <w:bookmarkEnd w:id="22"/>
     </w:p>
     <w:p>
       <w:pPr>
@@ -4380,14 +4524,14 @@
       <w:pPr>
         <w:pStyle w:val="Heading3"/>
       </w:pPr>
-      <w:bookmarkStart w:id="22" w:name="_Toc4403345"/>
+      <w:bookmarkStart w:id="23" w:name="_Toc20810976"/>
       <w:r>
         <w:t>Version 1.3</w:t>
       </w:r>
       <w:r>
         <w:t xml:space="preserve"> (July 2008)</w:t>
       </w:r>
-      <w:bookmarkEnd w:id="22"/>
+      <w:bookmarkEnd w:id="23"/>
     </w:p>
     <w:p>
       <w:pPr>
@@ -4413,11 +4557,11 @@
       <w:pPr>
         <w:pStyle w:val="Heading3"/>
       </w:pPr>
-      <w:bookmarkStart w:id="23" w:name="_Toc4403346"/>
+      <w:bookmarkStart w:id="24" w:name="_Toc20810977"/>
       <w:r>
         <w:t>Version 1.2</w:t>
       </w:r>
-      <w:bookmarkEnd w:id="23"/>
+      <w:bookmarkEnd w:id="24"/>
     </w:p>
     <w:p>
       <w:pPr>
@@ -4483,7 +4627,7 @@
           <w:numId w:val="4"/>
         </w:numPr>
       </w:pPr>
-      <w:bookmarkStart w:id="24" w:name="_Toc4403347"/>
+      <w:bookmarkStart w:id="25" w:name="_Toc20810978"/>
       <w:r>
         <w:t>Version</w:t>
       </w:r>
@@ -4491,7 +4635,7 @@
       <w:r>
         <w:t xml:space="preserve"> 1.1</w:t>
       </w:r>
-      <w:bookmarkEnd w:id="24"/>
+      <w:bookmarkEnd w:id="25"/>
     </w:p>
     <w:p>
       <w:pPr>
@@ -4586,19 +4730,22 @@
         </w:numPr>
       </w:pPr>
       <w:r>
-        <w:t>Significant enhancements to the component that represents age cohorts.  These changes came about from the work on the Biomass Succession extension.  They ensure that disturbance extensions for age cohorts (e.g., Base Fire and Base Wind) will work with biomass cohorts as well.</w:t>
+        <w:t xml:space="preserve">Significant enhancements to the component that represents age cohorts.  These changes came about from the work on the Biomass Succession extension.  They </w:t>
+      </w:r>
+      <w:r>
+        <w:lastRenderedPageBreak/>
+        <w:t>ensure that disturbance extensions for age cohorts (e.g., Base Fire and Base Wind) will work with biomass cohorts as well.</w:t>
       </w:r>
     </w:p>
     <w:p>
       <w:pPr>
         <w:pStyle w:val="Heading2"/>
       </w:pPr>
-      <w:bookmarkStart w:id="25" w:name="_Toc4403348"/>
-      <w:r>
-        <w:lastRenderedPageBreak/>
+      <w:bookmarkStart w:id="26" w:name="_Toc20810979"/>
+      <w:r>
         <w:t>Minor Releases</w:t>
       </w:r>
-      <w:bookmarkEnd w:id="25"/>
+      <w:bookmarkEnd w:id="26"/>
     </w:p>
     <w:p>
       <w:pPr>
@@ -4608,11 +4755,11 @@
           <w:numId w:val="4"/>
         </w:numPr>
       </w:pPr>
-      <w:bookmarkStart w:id="26" w:name="_Toc4403349"/>
+      <w:bookmarkStart w:id="27" w:name="_Toc20810980"/>
       <w:r>
         <w:t>Version 4.1.3 (October 2017)</w:t>
       </w:r>
-      <w:bookmarkEnd w:id="26"/>
+      <w:bookmarkEnd w:id="27"/>
     </w:p>
     <w:p>
       <w:pPr>
@@ -4630,11 +4777,11 @@
           <w:numId w:val="4"/>
         </w:numPr>
       </w:pPr>
-      <w:bookmarkStart w:id="27" w:name="_Toc4403350"/>
+      <w:bookmarkStart w:id="28" w:name="_Toc20810981"/>
       <w:r>
         <w:t>Version 4.1.1 (June 2017)</w:t>
       </w:r>
-      <w:bookmarkEnd w:id="27"/>
+      <w:bookmarkEnd w:id="28"/>
     </w:p>
     <w:p>
       <w:pPr>
@@ -4648,11 +4795,11 @@
       <w:pPr>
         <w:pStyle w:val="Heading2"/>
       </w:pPr>
-      <w:bookmarkStart w:id="28" w:name="_Toc4403351"/>
+      <w:bookmarkStart w:id="29" w:name="_Toc20810982"/>
       <w:r>
         <w:t>References</w:t>
       </w:r>
-      <w:bookmarkEnd w:id="28"/>
+      <w:bookmarkEnd w:id="29"/>
     </w:p>
     <w:p>
       <w:pPr>
@@ -4786,11 +4933,11 @@
       <w:pPr>
         <w:pStyle w:val="Heading2"/>
       </w:pPr>
-      <w:bookmarkStart w:id="29" w:name="_Toc4403352"/>
+      <w:bookmarkStart w:id="30" w:name="_Toc20810983"/>
       <w:r>
         <w:t>Acknowledgments</w:t>
       </w:r>
-      <w:bookmarkEnd w:id="29"/>
+      <w:bookmarkEnd w:id="30"/>
     </w:p>
     <w:p>
       <w:pPr>
@@ -4827,7 +4974,7 @@
       <w:pPr>
         <w:pStyle w:val="Heading1"/>
       </w:pPr>
-      <w:bookmarkStart w:id="30" w:name="_Toc4403353"/>
+      <w:bookmarkStart w:id="31" w:name="_Toc20810984"/>
       <w:r>
         <w:lastRenderedPageBreak/>
         <w:t xml:space="preserve">Parameter </w:t>
@@ -4835,7 +4982,7 @@
       <w:r>
         <w:t>Input File</w:t>
       </w:r>
-      <w:bookmarkEnd w:id="30"/>
+      <w:bookmarkEnd w:id="31"/>
     </w:p>
     <w:p>
       <w:pPr>
@@ -4869,14 +5016,14 @@
       <w:pPr>
         <w:pStyle w:val="Heading2"/>
       </w:pPr>
-      <w:bookmarkStart w:id="31" w:name="_Toc112235332"/>
-      <w:bookmarkStart w:id="32" w:name="_Toc4403354"/>
+      <w:bookmarkStart w:id="32" w:name="_Toc112235332"/>
+      <w:bookmarkStart w:id="33" w:name="_Toc20810985"/>
       <w:proofErr w:type="spellStart"/>
       <w:r>
         <w:t>LandisData</w:t>
       </w:r>
-      <w:bookmarkEnd w:id="31"/>
       <w:bookmarkEnd w:id="32"/>
+      <w:bookmarkEnd w:id="33"/>
       <w:proofErr w:type="spellEnd"/>
     </w:p>
     <w:p>
@@ -4908,14 +5055,14 @@
       <w:pPr>
         <w:pStyle w:val="Heading2"/>
       </w:pPr>
-      <w:bookmarkStart w:id="33" w:name="_Toc112235333"/>
-      <w:bookmarkStart w:id="34" w:name="_Toc4403355"/>
+      <w:bookmarkStart w:id="34" w:name="_Toc112235333"/>
+      <w:bookmarkStart w:id="35" w:name="_Toc20810986"/>
       <w:proofErr w:type="spellStart"/>
       <w:r>
         <w:t>Timestep</w:t>
       </w:r>
-      <w:bookmarkEnd w:id="33"/>
       <w:bookmarkEnd w:id="34"/>
+      <w:bookmarkEnd w:id="35"/>
       <w:proofErr w:type="spellEnd"/>
     </w:p>
     <w:p>
@@ -4943,15 +5090,15 @@
         </w:tabs>
         <w:ind w:left="648" w:hanging="648"/>
       </w:pPr>
-      <w:bookmarkStart w:id="35" w:name="_Toc133339089"/>
-      <w:bookmarkStart w:id="36" w:name="_Toc107735767"/>
-      <w:bookmarkStart w:id="37" w:name="_Toc112235334"/>
-      <w:bookmarkStart w:id="38" w:name="_Toc4403356"/>
+      <w:bookmarkStart w:id="36" w:name="_Toc133339089"/>
+      <w:bookmarkStart w:id="37" w:name="_Toc107735767"/>
+      <w:bookmarkStart w:id="38" w:name="_Toc112235334"/>
+      <w:bookmarkStart w:id="39" w:name="_Toc20810987"/>
       <w:proofErr w:type="spellStart"/>
       <w:r>
         <w:t>SeedingAlgorithm</w:t>
       </w:r>
-      <w:bookmarkEnd w:id="38"/>
+      <w:bookmarkEnd w:id="39"/>
       <w:proofErr w:type="spellEnd"/>
     </w:p>
     <w:p>
@@ -5073,13 +5220,13 @@
       <w:pPr>
         <w:pStyle w:val="Heading2"/>
       </w:pPr>
-      <w:bookmarkStart w:id="39" w:name="_Toc4403357"/>
+      <w:bookmarkStart w:id="40" w:name="_Toc20810988"/>
       <w:proofErr w:type="spellStart"/>
       <w:r>
         <w:t>InitialCommunities</w:t>
       </w:r>
-      <w:bookmarkEnd w:id="35"/>
-      <w:bookmarkEnd w:id="39"/>
+      <w:bookmarkEnd w:id="36"/>
+      <w:bookmarkEnd w:id="40"/>
       <w:proofErr w:type="spellEnd"/>
     </w:p>
     <w:p>
@@ -5094,16 +5241,16 @@
       <w:pPr>
         <w:pStyle w:val="Heading2"/>
       </w:pPr>
-      <w:bookmarkStart w:id="40" w:name="_Ref109371856"/>
-      <w:bookmarkStart w:id="41" w:name="_Toc133339090"/>
-      <w:bookmarkStart w:id="42" w:name="_Toc4403358"/>
+      <w:bookmarkStart w:id="41" w:name="_Ref109371856"/>
+      <w:bookmarkStart w:id="42" w:name="_Toc133339090"/>
+      <w:bookmarkStart w:id="43" w:name="_Toc20810989"/>
       <w:proofErr w:type="spellStart"/>
       <w:r>
         <w:t>InitialCommunitiesMap</w:t>
       </w:r>
-      <w:bookmarkEnd w:id="40"/>
       <w:bookmarkEnd w:id="41"/>
       <w:bookmarkEnd w:id="42"/>
+      <w:bookmarkEnd w:id="43"/>
       <w:proofErr w:type="spellEnd"/>
     </w:p>
     <w:p>
@@ -5118,16 +5265,16 @@
       <w:pPr>
         <w:pStyle w:val="Heading2"/>
       </w:pPr>
-      <w:bookmarkStart w:id="43" w:name="_Toc4403359"/>
-      <w:bookmarkEnd w:id="36"/>
+      <w:bookmarkStart w:id="44" w:name="_Toc20810990"/>
       <w:bookmarkEnd w:id="37"/>
+      <w:bookmarkEnd w:id="38"/>
       <w:r>
         <w:t xml:space="preserve">Establishment Probabilities </w:t>
       </w:r>
       <w:r>
         <w:t>File</w:t>
       </w:r>
-      <w:bookmarkEnd w:id="43"/>
+      <w:bookmarkEnd w:id="44"/>
     </w:p>
     <w:p>
       <w:pPr>
@@ -5256,8 +5403,8 @@
       <w:pPr>
         <w:pStyle w:val="Heading3"/>
       </w:pPr>
-      <w:bookmarkStart w:id="44" w:name="_Toc112235346"/>
-      <w:bookmarkStart w:id="45" w:name="_Toc4403360"/>
+      <w:bookmarkStart w:id="45" w:name="_Toc112235346"/>
+      <w:bookmarkStart w:id="46" w:name="_Toc20810991"/>
       <w:proofErr w:type="spellStart"/>
       <w:r>
         <w:t>LandisData</w:t>
@@ -5269,7 +5416,7 @@
       <w:r>
         <w:t>Name</w:t>
       </w:r>
-      <w:bookmarkEnd w:id="45"/>
+      <w:bookmarkEnd w:id="46"/>
     </w:p>
     <w:p>
       <w:pPr>
@@ -5316,11 +5463,11 @@
       <w:pPr>
         <w:pStyle w:val="Heading3"/>
       </w:pPr>
-      <w:bookmarkStart w:id="46" w:name="_Toc4403361"/>
+      <w:bookmarkStart w:id="47" w:name="_Toc20810992"/>
       <w:r>
         <w:t>First Row – Year</w:t>
       </w:r>
-      <w:bookmarkEnd w:id="46"/>
+      <w:bookmarkEnd w:id="47"/>
     </w:p>
     <w:p>
       <w:pPr>
@@ -5352,7 +5499,7 @@
       <w:pPr>
         <w:pStyle w:val="Heading3"/>
       </w:pPr>
-      <w:bookmarkStart w:id="47" w:name="_Toc4403362"/>
+      <w:bookmarkStart w:id="48" w:name="_Toc20810993"/>
       <w:r>
         <w:lastRenderedPageBreak/>
         <w:t>Second</w:t>
@@ -5360,8 +5507,8 @@
       <w:r>
         <w:t xml:space="preserve"> Row – Ecoregions</w:t>
       </w:r>
-      <w:bookmarkEnd w:id="44"/>
-      <w:bookmarkEnd w:id="47"/>
+      <w:bookmarkEnd w:id="45"/>
+      <w:bookmarkEnd w:id="48"/>
     </w:p>
     <w:p>
       <w:pPr>
@@ -5411,16 +5558,16 @@
       <w:pPr>
         <w:pStyle w:val="Heading3"/>
       </w:pPr>
-      <w:bookmarkStart w:id="48" w:name="_Toc112235347"/>
-      <w:bookmarkStart w:id="49" w:name="_Toc4403363"/>
+      <w:bookmarkStart w:id="49" w:name="_Toc112235347"/>
+      <w:bookmarkStart w:id="50" w:name="_Toc20810994"/>
       <w:r>
         <w:t xml:space="preserve">Other Rows – </w:t>
       </w:r>
-      <w:bookmarkEnd w:id="48"/>
+      <w:bookmarkEnd w:id="49"/>
       <w:r>
         <w:t>Establishment Probabilities per Species</w:t>
       </w:r>
-      <w:bookmarkEnd w:id="49"/>
+      <w:bookmarkEnd w:id="50"/>
     </w:p>
     <w:p>
       <w:pPr>
@@ -5442,7 +5589,7 @@
       <w:pPr>
         <w:pStyle w:val="Heading1"/>
       </w:pPr>
-      <w:bookmarkStart w:id="50" w:name="_Toc4403364"/>
+      <w:bookmarkStart w:id="51" w:name="_Toc20810995"/>
       <w:r>
         <w:lastRenderedPageBreak/>
         <w:t xml:space="preserve">Example </w:t>
@@ -5453,7 +5600,7 @@
       <w:r>
         <w:t>File</w:t>
       </w:r>
-      <w:bookmarkEnd w:id="50"/>
+      <w:bookmarkEnd w:id="51"/>
     </w:p>
     <w:p>
       <w:pPr>
@@ -5606,14 +5753,14 @@
       <w:pPr>
         <w:pStyle w:val="Heading1"/>
       </w:pPr>
-      <w:bookmarkStart w:id="51" w:name="_Ref109371329"/>
-      <w:bookmarkStart w:id="52" w:name="_Toc133339122"/>
-      <w:bookmarkStart w:id="53" w:name="_Toc4403365"/>
+      <w:bookmarkStart w:id="52" w:name="_Ref109371329"/>
+      <w:bookmarkStart w:id="53" w:name="_Toc133339122"/>
+      <w:bookmarkStart w:id="54" w:name="_Toc20810996"/>
       <w:r>
         <w:lastRenderedPageBreak/>
         <w:t>Example Dynamic Inputs File</w:t>
       </w:r>
-      <w:bookmarkEnd w:id="53"/>
+      <w:bookmarkEnd w:id="54"/>
     </w:p>
     <w:p>
       <w:pPr>
@@ -6670,14 +6817,14 @@
       <w:pPr>
         <w:pStyle w:val="Heading1"/>
       </w:pPr>
-      <w:bookmarkStart w:id="54" w:name="_Toc4403366"/>
+      <w:bookmarkStart w:id="55" w:name="_Toc20810997"/>
       <w:r>
         <w:lastRenderedPageBreak/>
         <w:t>Initial Communities Input File</w:t>
       </w:r>
-      <w:bookmarkEnd w:id="51"/>
       <w:bookmarkEnd w:id="52"/>
-      <w:bookmarkEnd w:id="54"/>
+      <w:bookmarkEnd w:id="53"/>
+      <w:bookmarkEnd w:id="55"/>
     </w:p>
     <w:p>
       <w:pPr>
@@ -6691,13 +6838,13 @@
       <w:pPr>
         <w:pStyle w:val="Heading2"/>
       </w:pPr>
-      <w:bookmarkStart w:id="55" w:name="_Toc133339123"/>
-      <w:bookmarkStart w:id="56" w:name="_Toc4403367"/>
+      <w:bookmarkStart w:id="56" w:name="_Toc133339123"/>
+      <w:bookmarkStart w:id="57" w:name="_Toc20810998"/>
       <w:r>
         <w:t>Example File</w:t>
       </w:r>
-      <w:bookmarkEnd w:id="55"/>
       <w:bookmarkEnd w:id="56"/>
+      <w:bookmarkEnd w:id="57"/>
     </w:p>
     <w:p>
       <w:pPr>
@@ -7204,14 +7351,14 @@
       <w:pPr>
         <w:pStyle w:val="Heading2"/>
       </w:pPr>
-      <w:bookmarkStart w:id="57" w:name="_Toc133339124"/>
-      <w:bookmarkStart w:id="58" w:name="_Toc4403368"/>
+      <w:bookmarkStart w:id="58" w:name="_Toc133339124"/>
+      <w:bookmarkStart w:id="59" w:name="_Toc20810999"/>
       <w:proofErr w:type="spellStart"/>
       <w:r>
         <w:t>LandisData</w:t>
       </w:r>
-      <w:bookmarkEnd w:id="57"/>
       <w:bookmarkEnd w:id="58"/>
+      <w:bookmarkEnd w:id="59"/>
       <w:proofErr w:type="spellEnd"/>
     </w:p>
     <w:p>
@@ -7237,14 +7384,14 @@
       <w:pPr>
         <w:pStyle w:val="Heading2"/>
       </w:pPr>
-      <w:bookmarkStart w:id="59" w:name="_Toc133339125"/>
-      <w:bookmarkStart w:id="60" w:name="_Toc4403369"/>
+      <w:bookmarkStart w:id="60" w:name="_Toc133339125"/>
+      <w:bookmarkStart w:id="61" w:name="_Toc20811000"/>
       <w:r>
         <w:lastRenderedPageBreak/>
         <w:t>Initial Community Class Definitions</w:t>
       </w:r>
-      <w:bookmarkEnd w:id="59"/>
       <w:bookmarkEnd w:id="60"/>
+      <w:bookmarkEnd w:id="61"/>
     </w:p>
     <w:p>
       <w:pPr>
@@ -7259,14 +7406,14 @@
         <w:pStyle w:val="Heading3"/>
         <w:ind w:left="864" w:hanging="864"/>
       </w:pPr>
-      <w:bookmarkStart w:id="61" w:name="_Toc133339126"/>
-      <w:bookmarkStart w:id="62" w:name="_Toc4403370"/>
+      <w:bookmarkStart w:id="62" w:name="_Toc133339126"/>
+      <w:bookmarkStart w:id="63" w:name="_Toc20811001"/>
       <w:proofErr w:type="spellStart"/>
       <w:r>
         <w:t>MapCode</w:t>
       </w:r>
-      <w:bookmarkEnd w:id="61"/>
       <w:bookmarkEnd w:id="62"/>
+      <w:bookmarkEnd w:id="63"/>
       <w:proofErr w:type="spellEnd"/>
     </w:p>
     <w:p>
@@ -7276,11 +7423,21 @@
       <w:r>
         <w:t xml:space="preserve">This parameter is the code used for the class in the input map (see section </w:t>
       </w:r>
-      <w:fldSimple w:instr=" REF _Ref109371856 \r ">
-        <w:r>
-          <w:t>2.5</w:t>
-        </w:r>
-      </w:fldSimple>
+      <w:r>
+        <w:fldChar w:fldCharType="begin"/>
+      </w:r>
+      <w:r>
+        <w:instrText xml:space="preserve"> REF _Ref109371856 \r </w:instrText>
+      </w:r>
+      <w:r>
+        <w:fldChar w:fldCharType="separate"/>
+      </w:r>
+      <w:r>
+        <w:t>2.5</w:t>
+      </w:r>
+      <w:r>
+        <w:fldChar w:fldCharType="end"/>
+      </w:r>
       <w:r>
         <w:t>).  Value: 0 ≤ integer ≤ 65,535.  Each class’ map code must be unique.  Map codes do not have to appear in any order, and do not need to be consecutive.</w:t>
       </w:r>
@@ -7290,13 +7447,13 @@
         <w:pStyle w:val="Heading3"/>
         <w:ind w:left="864" w:hanging="864"/>
       </w:pPr>
-      <w:bookmarkStart w:id="63" w:name="_Toc133339127"/>
-      <w:bookmarkStart w:id="64" w:name="_Toc4403371"/>
+      <w:bookmarkStart w:id="64" w:name="_Toc133339127"/>
+      <w:bookmarkStart w:id="65" w:name="_Toc20811002"/>
       <w:r>
         <w:t>Species Present</w:t>
       </w:r>
-      <w:bookmarkEnd w:id="63"/>
       <w:bookmarkEnd w:id="64"/>
+      <w:bookmarkEnd w:id="65"/>
     </w:p>
     <w:p>
       <w:pPr>
@@ -7426,13 +7583,13 @@
         <w:pStyle w:val="Heading3"/>
         <w:ind w:left="864" w:hanging="864"/>
       </w:pPr>
-      <w:bookmarkStart w:id="65" w:name="_Toc133339128"/>
-      <w:bookmarkStart w:id="66" w:name="_Toc4403372"/>
+      <w:bookmarkStart w:id="66" w:name="_Toc133339128"/>
+      <w:bookmarkStart w:id="67" w:name="_Toc20811003"/>
       <w:r>
         <w:t>Grouping Species Ages into Cohorts</w:t>
       </w:r>
-      <w:bookmarkEnd w:id="65"/>
       <w:bookmarkEnd w:id="66"/>
+      <w:bookmarkEnd w:id="67"/>
     </w:p>
     <w:p>
       <w:pPr>
@@ -7698,19 +7855,39 @@
         <w:tab w:val="right" w:pos="9000"/>
       </w:tabs>
     </w:pPr>
-    <w:fldSimple w:instr=" DOCPROPERTY  &quot;Extension Name&quot;  \* MERGEFORMAT ">
-      <w:r>
-        <w:t>Age-Only Succession</w:t>
-      </w:r>
-    </w:fldSimple>
+    <w:r>
+      <w:fldChar w:fldCharType="begin"/>
+    </w:r>
+    <w:r>
+      <w:instrText xml:space="preserve"> DOCPROPERTY  "Extension Name"  \* MERGEFORMAT </w:instrText>
+    </w:r>
+    <w:r>
+      <w:fldChar w:fldCharType="separate"/>
+    </w:r>
+    <w:r>
+      <w:t>Age-Only Succession</w:t>
+    </w:r>
+    <w:r>
+      <w:fldChar w:fldCharType="end"/>
+    </w:r>
     <w:r>
       <w:t xml:space="preserve"> v</w:t>
     </w:r>
-    <w:fldSimple w:instr=" DOCPROPERTY  &quot;Extension Version&quot;  \* MERGEFORMAT ">
-      <w:r>
-        <w:t>5.0</w:t>
-      </w:r>
-    </w:fldSimple>
+    <w:r>
+      <w:fldChar w:fldCharType="begin"/>
+    </w:r>
+    <w:r>
+      <w:instrText xml:space="preserve"> DOCPROPERTY  "Extension Version"  \* MERGEFORMAT </w:instrText>
+    </w:r>
+    <w:r>
+      <w:fldChar w:fldCharType="separate"/>
+    </w:r>
+    <w:r>
+      <w:t>5.2</w:t>
+    </w:r>
+    <w:r>
+      <w:fldChar w:fldCharType="end"/>
+    </w:r>
     <w:r>
       <w:t xml:space="preserve"> – User Guide</w:t>
     </w:r>
@@ -8874,7 +9051,7 @@
   <w:style w:type="paragraph" w:default="1" w:styleId="Normal">
     <w:name w:val="Normal"/>
     <w:qFormat/>
-    <w:rsid w:val="00DC264F"/>
+    <w:rsid w:val="004D2303"/>
     <w:pPr>
       <w:spacing w:after="160" w:line="259" w:lineRule="auto"/>
     </w:pPr>
@@ -9073,7 +9250,7 @@
     <w:uiPriority w:val="1"/>
     <w:semiHidden/>
     <w:unhideWhenUsed/>
-    <w:rsid w:val="00DC264F"/>
+    <w:rsid w:val="004D2303"/>
   </w:style>
   <w:style w:type="table" w:default="1" w:styleId="TableNormal">
     <w:name w:val="Normal Table"/>
@@ -9095,7 +9272,7 @@
     <w:uiPriority w:val="99"/>
     <w:semiHidden/>
     <w:unhideWhenUsed/>
-    <w:rsid w:val="00DC264F"/>
+    <w:rsid w:val="004D2303"/>
   </w:style>
   <w:style w:type="character" w:customStyle="1" w:styleId="Heading1Char">
     <w:name w:val="Heading 1 Char"/>
@@ -10065,7 +10242,7 @@
 </file>
 
 <file path=customXml/itemProps1.xml><?xml version="1.0" encoding="utf-8"?>
-<ds:datastoreItem xmlns:ds="http://schemas.openxmlformats.org/officeDocument/2006/customXml" ds:itemID="{CAFE8C76-0043-489D-94C3-E8FE50EFAC35}">
+<ds:datastoreItem xmlns:ds="http://schemas.openxmlformats.org/officeDocument/2006/customXml" ds:itemID="{E7F7BFC7-0870-492B-989E-8A0CB9A100D3}">
   <ds:schemaRefs>
     <ds:schemaRef ds:uri="http://schemas.openxmlformats.org/officeDocument/2006/bibliography"/>
   </ds:schemaRefs>

</xml_diff>